<commit_message>
Steven Gsell Branch!- s3068106
</commit_message>
<xml_diff>
--- a/COP2806C Icebreaker Discussion.docx
+++ b/COP2806C Icebreaker Discussion.docx
@@ -280,6 +280,75 @@
       <w:proofErr w:type="gramEnd"/>
       <w:r>
         <w:t xml:space="preserve"> in our Data Science program.</w:t>
+      </w:r>
+    </w:p>
+    <w:p/>
+    <w:p>
+      <w:r>
+        <w:t>5/8/2023 Steven Gsell</w:t>
+      </w:r>
+    </w:p>
+    <w:p>
+      <w:r>
+        <w:t>Hello</w:t>
+      </w:r>
+      <w:r>
+        <w:t>! I’m Steven Gsell. I was born in Clear Water Florida but moved to Jacksonville as a wee lad (age 4)</w:t>
+      </w:r>
+      <w:r>
+        <w:t xml:space="preserve"> and have lived here ever since. I hope to be able to travel around the US and find a place to call home with my wife</w:t>
+      </w:r>
+      <w:r>
+        <w:t xml:space="preserve">. </w:t>
+      </w:r>
+      <w:r>
+        <w:t>I am currently in my last semester for my A.S in Computer Information Technology</w:t>
+      </w:r>
+      <w:r>
+        <w:t xml:space="preserve"> and hope to further my education to a B.S. </w:t>
+      </w:r>
+      <w:r>
+        <w:t xml:space="preserve">I have </w:t>
+      </w:r>
+      <w:r>
+        <w:t xml:space="preserve">taught myself </w:t>
+      </w:r>
+      <w:r>
+        <w:t>a good bit with JavaScript</w:t>
+      </w:r>
+      <w:r>
+        <w:t xml:space="preserve">, HTML, CSS, React, and MongoDB. I am really enjoying Java and hope to </w:t>
+      </w:r>
+      <w:proofErr w:type="gramStart"/>
+      <w:r>
+        <w:t xml:space="preserve">gain </w:t>
+      </w:r>
+      <w:r>
+        <w:t>that</w:t>
+      </w:r>
+      <w:proofErr w:type="gramEnd"/>
+      <w:r>
+        <w:t xml:space="preserve"> much more knowledge for my toolbelt. I like</w:t>
+      </w:r>
+      <w:r>
+        <w:t xml:space="preserve"> 3D printing, low voltage tinkering, web design/development</w:t>
+      </w:r>
+      <w:r>
+        <w:t xml:space="preserve">, </w:t>
+      </w:r>
+      <w:r>
+        <w:t xml:space="preserve">gaming, movies, </w:t>
+      </w:r>
+      <w:r>
+        <w:t xml:space="preserve">whittling, crocheting (I </w:t>
+      </w:r>
+      <w:proofErr w:type="gramStart"/>
+      <w:r>
+        <w:t>really just</w:t>
+      </w:r>
+      <w:proofErr w:type="gramEnd"/>
+      <w:r>
+        <w:t xml:space="preserve"> like to make stuff, physical, digital, or both!).</w:t>
       </w:r>
     </w:p>
     <w:sectPr>

</xml_diff>

<commit_message>
Fruzzetti added icebreak discussion comments
</commit_message>
<xml_diff>
--- a/COP2806C Icebreaker Discussion.docx
+++ b/COP2806C Icebreaker Discussion.docx
@@ -1,6 +1,6 @@
 
 <file path=word/document.xml><?xml version="1.0" encoding="utf-8"?>
-<w:document xmlns:wpc="http://schemas.microsoft.com/office/word/2010/wordprocessingCanvas" xmlns:cx="http://schemas.microsoft.com/office/drawing/2014/chartex" xmlns:cx1="http://schemas.microsoft.com/office/drawing/2015/9/8/chartex" xmlns:cx2="http://schemas.microsoft.com/office/drawing/2015/10/21/chartex" xmlns:cx3="http://schemas.microsoft.com/office/drawing/2016/5/9/chartex" xmlns:cx4="http://schemas.microsoft.com/office/drawing/2016/5/10/chartex" xmlns:cx5="http://schemas.microsoft.com/office/drawing/2016/5/11/chartex" xmlns:cx6="http://schemas.microsoft.com/office/drawing/2016/5/12/chartex" xmlns:cx7="http://schemas.microsoft.com/office/drawing/2016/5/13/chartex" xmlns:cx8="http://schemas.microsoft.com/office/drawing/2016/5/14/chartex" xmlns:mc="http://schemas.openxmlformats.org/markup-compatibility/2006" xmlns:aink="http://schemas.microsoft.com/office/drawing/2016/ink" xmlns:am3d="http://schemas.microsoft.com/office/drawing/2017/model3d" xmlns:o="urn:schemas-microsoft-com:office:office" xmlns:oel="http://schemas.microsoft.com/office/2019/extlst" xmlns:r="http://schemas.openxmlformats.org/officeDocument/2006/relationships" xmlns:m="http://schemas.openxmlformats.org/officeDocument/2006/math" xmlns:v="urn:schemas-microsoft-com:vml" xmlns:wp14="http://schemas.microsoft.com/office/word/2010/wordprocessingDrawing" xmlns:wp="http://schemas.openxmlformats.org/drawingml/2006/wordprocessingDrawing" xmlns:w10="urn:schemas-microsoft-com:office:word" xmlns:w="http://schemas.openxmlformats.org/wordprocessingml/2006/main" xmlns:w14="http://schemas.microsoft.com/office/word/2010/wordml" xmlns:w15="http://schemas.microsoft.com/office/word/2012/wordml" xmlns:w16cex="http://schemas.microsoft.com/office/word/2018/wordml/cex" xmlns:w16cid="http://schemas.microsoft.com/office/word/2016/wordml/cid" xmlns:w16="http://schemas.microsoft.com/office/word/2018/wordml" xmlns:w16du="http://schemas.microsoft.com/office/word/2023/wordml/word16du" xmlns:w16sdtdh="http://schemas.microsoft.com/office/word/2020/wordml/sdtdatahash" xmlns:w16se="http://schemas.microsoft.com/office/word/2015/wordml/symex" xmlns:wpg="http://schemas.microsoft.com/office/word/2010/wordprocessingGroup" xmlns:wpi="http://schemas.microsoft.com/office/word/2010/wordprocessingInk" xmlns:wne="http://schemas.microsoft.com/office/word/2006/wordml" xmlns:wps="http://schemas.microsoft.com/office/word/2010/wordprocessingShape" mc:Ignorable="w14 w15 w16se w16cid w16 w16cex w16sdtdh wp14">
+<w:document xmlns:wpc="http://schemas.microsoft.com/office/word/2010/wordprocessingCanvas" xmlns:mc="http://schemas.openxmlformats.org/markup-compatibility/2006" xmlns:o="urn:schemas-microsoft-com:office:office" xmlns:r="http://schemas.openxmlformats.org/officeDocument/2006/relationships" xmlns:m="http://schemas.openxmlformats.org/officeDocument/2006/math" xmlns:v="urn:schemas-microsoft-com:vml" xmlns:wp14="http://schemas.microsoft.com/office/word/2010/wordprocessingDrawing" xmlns:wp="http://schemas.openxmlformats.org/drawingml/2006/wordprocessingDrawing" xmlns:w10="urn:schemas-microsoft-com:office:word" xmlns:w="http://schemas.openxmlformats.org/wordprocessingml/2006/main" xmlns:w14="http://schemas.microsoft.com/office/word/2010/wordml" xmlns:wpg="http://schemas.microsoft.com/office/word/2010/wordprocessingGroup" xmlns:wpi="http://schemas.microsoft.com/office/word/2010/wordprocessingInk" xmlns:wne="http://schemas.microsoft.com/office/word/2006/wordml" xmlns:wps="http://schemas.microsoft.com/office/word/2010/wordprocessingShape" mc:Ignorable="w14 wp14">
   <w:body>
     <w:p>
       <w:pPr>
@@ -40,7 +40,7 @@
       <w:pPr>
         <w:ind w:firstLine="720"/>
       </w:pPr>
-      <w:hyperlink r:id="rId5" w:history="1">
+      <w:hyperlink r:id="rId6" w:history="1">
         <w:r>
           <w:rPr>
             <w:rStyle w:val="Hyperlink"/>
@@ -61,7 +61,7 @@
       <w:pPr>
         <w:ind w:firstLine="720"/>
       </w:pPr>
-      <w:hyperlink r:id="rId6" w:history="1">
+      <w:hyperlink r:id="rId7" w:history="1">
         <w:r>
           <w:rPr>
             <w:rStyle w:val="Hyperlink"/>
@@ -82,7 +82,7 @@
       <w:pPr>
         <w:ind w:firstLine="720"/>
       </w:pPr>
-      <w:hyperlink r:id="rId7" w:history="1">
+      <w:hyperlink r:id="rId8" w:history="1">
         <w:r>
           <w:rPr>
             <w:rStyle w:val="Hyperlink"/>
@@ -111,7 +111,7 @@
       <w:pPr>
         <w:ind w:firstLine="720"/>
       </w:pPr>
-      <w:hyperlink r:id="rId8" w:history="1">
+      <w:hyperlink r:id="rId9" w:history="1">
         <w:r>
           <w:rPr>
             <w:rStyle w:val="Hyperlink"/>
@@ -332,15 +332,7 @@
         <w:t xml:space="preserve">gaming, movies, </w:t>
       </w:r>
       <w:r>
-        <w:t xml:space="preserve">whittling, crocheting (I </w:t>
-      </w:r>
-      <w:proofErr w:type="gramStart"/>
-      <w:r>
-        <w:t>really just</w:t>
-      </w:r>
-      <w:proofErr w:type="gramEnd"/>
-      <w:r>
-        <w:t xml:space="preserve"> like to make stuff, physical, digital, or both!).</w:t>
+        <w:t>whittling, crocheting (I really just like to make stuff, physical, digital, or both!).</w:t>
       </w:r>
     </w:p>
     <w:p/>
@@ -365,13 +357,8 @@
         <w:t>k</w:t>
       </w:r>
       <w:r>
-        <w:t xml:space="preserve">e to tinker around, too. Have you ever played with circuit-bending kid’s toys? It can be </w:t>
-      </w:r>
-      <w:proofErr w:type="gramStart"/>
-      <w:r>
-        <w:t>pretty fun</w:t>
-      </w:r>
-      <w:proofErr w:type="gramEnd"/>
+        <w:t>e to tinker around, too. Have you ever played with circuit-bending kid’s toys? It can be pretty fun</w:t>
+      </w:r>
       <w:r>
         <w:t>; my husband and I used to circuit-bend toys and add them to his music performances</w:t>
       </w:r>
@@ -415,16 +402,75 @@
     </w:p>
     <w:p>
       <w:r>
-        <w:t xml:space="preserve">Hello class! My name is William </w:t>
-      </w:r>
-      <w:proofErr w:type="gramStart"/>
-      <w:r>
-        <w:t>Money</w:t>
-      </w:r>
-      <w:proofErr w:type="gramEnd"/>
-      <w:r>
-        <w:t xml:space="preserve"> and I grew up in Fernandina Beach, but I now live in Murray Hill with my wife and daughter. I love technology, playing music, and sailing! I am interning this summer under Professor Singletary (along with a few other talented individuals) and hope to start a career as a computer programmer as soon as possible. I will graduate with my AS focusing on Java this fall and plan on starting my BAS in application development in the spring of 2024.</w:t>
-      </w:r>
+        <w:t>Hello class! My name is William Money and I grew up in Fernandina Beach, but I now live in Murray Hill with my wife and daughter. I love technology, playing music, and sailing! I am interning this summer under Professor Singletary (along with a few other talented individuals) and hope to start a career as a computer programmer as soon as possible. I will graduate with my AS focusing on Java this fall and plan on starting my BAS in application development in the spring of 2024.</w:t>
+      </w:r>
+    </w:p>
+    <w:p/>
+    <w:p>
+      <w:pPr>
+        <w:rPr>
+          <w:lang w:val="it-IT"/>
+        </w:rPr>
+      </w:pPr>
+      <w:r>
+        <w:rPr>
+          <w:lang w:val="it-IT"/>
+        </w:rPr>
+        <w:t>5/11/2023 Giancarlo Fruzzetti</w:t>
+      </w:r>
+    </w:p>
+    <w:p>
+      <w:r>
+        <w:lastRenderedPageBreak/>
+        <w:t xml:space="preserve">Hi, my name is Giancarlo </w:t>
+      </w:r>
+      <w:proofErr w:type="spellStart"/>
+      <w:r>
+        <w:t>F</w:t>
+      </w:r>
+      <w:r>
+        <w:t>ruzzetti</w:t>
+      </w:r>
+      <w:proofErr w:type="spellEnd"/>
+      <w:r>
+        <w:t xml:space="preserve"> and I live in Jacksonville Beach.  I teach calculus, some basic robotics classes and an introductory Python programming class at a high school in St. Augustine.  It keeps me very busy, so I’m usually pretty tired by the end of the day.  I took this 3</w:t>
+      </w:r>
+      <w:r>
+        <w:rPr>
+          <w:vertAlign w:val="superscript"/>
+        </w:rPr>
+        <w:t>rd</w:t>
+      </w:r>
+      <w:r>
+        <w:t xml:space="preserve"> course since I had already taken the first 2 classes </w:t>
+      </w:r>
+      <w:r>
+        <w:sym w:font="Wingdings" w:char="F04A"/>
+      </w:r>
+      <w:r>
+        <w:t xml:space="preserve">  My plan is to offer AP Java at my school year after next, so I thought I had better get a good grasp of the language first, since I find it somewhat challenging at times.  In my spare time I like to club race and autocross my Fiat 500 </w:t>
+      </w:r>
+      <w:proofErr w:type="spellStart"/>
+      <w:r>
+        <w:t>Abarth</w:t>
+      </w:r>
+      <w:proofErr w:type="spellEnd"/>
+      <w:r>
+        <w:t xml:space="preserve">, and I have a small collection of vintage cars. I like to build model cars as well and have a collection of European </w:t>
+      </w:r>
+      <w:proofErr w:type="spellStart"/>
+      <w:r>
+        <w:t>diecast</w:t>
+      </w:r>
+      <w:proofErr w:type="spellEnd"/>
+      <w:r>
+        <w:t xml:space="preserve"> toys, mostly dating to the 1960s and 1970s.  The interesting thing about programming to me is that I learn something new with every project, and every project is like a new puzzle to solve based on what you know and what you can research to help you.</w:t>
+      </w:r>
+    </w:p>
+    <w:p/>
+    <w:p>
+      <w:bookmarkStart w:id="0" w:name="_GoBack"/>
+      <w:bookmarkEnd w:id="0"/>
     </w:p>
     <w:sectPr>
       <w:pgSz w:w="12240" w:h="15840"/>
@@ -437,8 +483,8 @@
 </file>
 
 <file path=word/numbering.xml><?xml version="1.0" encoding="utf-8"?>
-<w:numbering xmlns:wpc="http://schemas.microsoft.com/office/word/2010/wordprocessingCanvas" xmlns:cx="http://schemas.microsoft.com/office/drawing/2014/chartex" xmlns:cx1="http://schemas.microsoft.com/office/drawing/2015/9/8/chartex" xmlns:cx2="http://schemas.microsoft.com/office/drawing/2015/10/21/chartex" xmlns:cx3="http://schemas.microsoft.com/office/drawing/2016/5/9/chartex" xmlns:cx4="http://schemas.microsoft.com/office/drawing/2016/5/10/chartex" xmlns:cx5="http://schemas.microsoft.com/office/drawing/2016/5/11/chartex" xmlns:cx6="http://schemas.microsoft.com/office/drawing/2016/5/12/chartex" xmlns:cx7="http://schemas.microsoft.com/office/drawing/2016/5/13/chartex" xmlns:cx8="http://schemas.microsoft.com/office/drawing/2016/5/14/chartex" xmlns:mc="http://schemas.openxmlformats.org/markup-compatibility/2006" xmlns:aink="http://schemas.microsoft.com/office/drawing/2016/ink" xmlns:am3d="http://schemas.microsoft.com/office/drawing/2017/model3d" xmlns:o="urn:schemas-microsoft-com:office:office" xmlns:oel="http://schemas.microsoft.com/office/2019/extlst" xmlns:r="http://schemas.openxmlformats.org/officeDocument/2006/relationships" xmlns:m="http://schemas.openxmlformats.org/officeDocument/2006/math" xmlns:v="urn:schemas-microsoft-com:vml" xmlns:wp14="http://schemas.microsoft.com/office/word/2010/wordprocessingDrawing" xmlns:wp="http://schemas.openxmlformats.org/drawingml/2006/wordprocessingDrawing" xmlns:w10="urn:schemas-microsoft-com:office:word" xmlns:w="http://schemas.openxmlformats.org/wordprocessingml/2006/main" xmlns:w14="http://schemas.microsoft.com/office/word/2010/wordml" xmlns:w15="http://schemas.microsoft.com/office/word/2012/wordml" xmlns:w16cex="http://schemas.microsoft.com/office/word/2018/wordml/cex" xmlns:w16cid="http://schemas.microsoft.com/office/word/2016/wordml/cid" xmlns:w16="http://schemas.microsoft.com/office/word/2018/wordml" xmlns:w16du="http://schemas.microsoft.com/office/word/2023/wordml/word16du" xmlns:w16sdtdh="http://schemas.microsoft.com/office/word/2020/wordml/sdtdatahash" xmlns:w16se="http://schemas.microsoft.com/office/word/2015/wordml/symex" xmlns:wpg="http://schemas.microsoft.com/office/word/2010/wordprocessingGroup" xmlns:wpi="http://schemas.microsoft.com/office/word/2010/wordprocessingInk" xmlns:wne="http://schemas.microsoft.com/office/word/2006/wordml" xmlns:wps="http://schemas.microsoft.com/office/word/2010/wordprocessingShape" mc:Ignorable="w14 w15 w16se w16cid w16 w16cex w16sdtdh wp14">
-  <w:abstractNum w:abstractNumId="0" w15:restartNumberingAfterBreak="0">
+<w:numbering xmlns:wpc="http://schemas.microsoft.com/office/word/2010/wordprocessingCanvas" xmlns:mc="http://schemas.openxmlformats.org/markup-compatibility/2006" xmlns:o="urn:schemas-microsoft-com:office:office" xmlns:r="http://schemas.openxmlformats.org/officeDocument/2006/relationships" xmlns:m="http://schemas.openxmlformats.org/officeDocument/2006/math" xmlns:v="urn:schemas-microsoft-com:vml" xmlns:wp14="http://schemas.microsoft.com/office/word/2010/wordprocessingDrawing" xmlns:wp="http://schemas.openxmlformats.org/drawingml/2006/wordprocessingDrawing" xmlns:w10="urn:schemas-microsoft-com:office:word" xmlns:w="http://schemas.openxmlformats.org/wordprocessingml/2006/main" xmlns:w14="http://schemas.microsoft.com/office/word/2010/wordml" xmlns:wpg="http://schemas.microsoft.com/office/word/2010/wordprocessingGroup" xmlns:wpi="http://schemas.microsoft.com/office/word/2010/wordprocessingInk" xmlns:wne="http://schemas.microsoft.com/office/word/2006/wordml" xmlns:wps="http://schemas.microsoft.com/office/word/2010/wordprocessingShape" mc:Ignorable="w14 wp14">
+  <w:abstractNum w:abstractNumId="0">
     <w:nsid w:val="0DF04FB0"/>
     <w:multiLevelType w:val="hybridMultilevel"/>
     <w:tmpl w:val="92F67AD8"/>
@@ -551,7 +597,7 @@
       </w:rPr>
     </w:lvl>
   </w:abstractNum>
-  <w:abstractNum w:abstractNumId="1" w15:restartNumberingAfterBreak="0">
+  <w:abstractNum w:abstractNumId="1">
     <w:nsid w:val="1AED3039"/>
     <w:multiLevelType w:val="hybridMultilevel"/>
     <w:tmpl w:val="701C7A3C"/>
@@ -664,7 +710,7 @@
       </w:rPr>
     </w:lvl>
   </w:abstractNum>
-  <w:abstractNum w:abstractNumId="2" w15:restartNumberingAfterBreak="0">
+  <w:abstractNum w:abstractNumId="2">
     <w:nsid w:val="1EC64D3B"/>
     <w:multiLevelType w:val="hybridMultilevel"/>
     <w:tmpl w:val="2D80FC5C"/>
@@ -750,7 +796,7 @@
       </w:pPr>
     </w:lvl>
   </w:abstractNum>
-  <w:abstractNum w:abstractNumId="3" w15:restartNumberingAfterBreak="0">
+  <w:abstractNum w:abstractNumId="3">
     <w:nsid w:val="20307B5A"/>
     <w:multiLevelType w:val="hybridMultilevel"/>
     <w:tmpl w:val="8EB07798"/>
@@ -863,7 +909,7 @@
       </w:rPr>
     </w:lvl>
   </w:abstractNum>
-  <w:abstractNum w:abstractNumId="4" w15:restartNumberingAfterBreak="0">
+  <w:abstractNum w:abstractNumId="4">
     <w:nsid w:val="2E5940A5"/>
     <w:multiLevelType w:val="hybridMultilevel"/>
     <w:tmpl w:val="762856B8"/>
@@ -976,7 +1022,7 @@
       </w:rPr>
     </w:lvl>
   </w:abstractNum>
-  <w:abstractNum w:abstractNumId="5" w15:restartNumberingAfterBreak="0">
+  <w:abstractNum w:abstractNumId="5">
     <w:nsid w:val="3D9A0AE7"/>
     <w:multiLevelType w:val="hybridMultilevel"/>
     <w:tmpl w:val="03D0A402"/>
@@ -1062,7 +1108,7 @@
       </w:pPr>
     </w:lvl>
   </w:abstractNum>
-  <w:abstractNum w:abstractNumId="6" w15:restartNumberingAfterBreak="0">
+  <w:abstractNum w:abstractNumId="6">
     <w:nsid w:val="45B61A62"/>
     <w:multiLevelType w:val="hybridMultilevel"/>
     <w:tmpl w:val="D284C380"/>
@@ -1175,7 +1221,7 @@
       </w:rPr>
     </w:lvl>
   </w:abstractNum>
-  <w:abstractNum w:abstractNumId="7" w15:restartNumberingAfterBreak="0">
+  <w:abstractNum w:abstractNumId="7">
     <w:nsid w:val="49EA6878"/>
     <w:multiLevelType w:val="hybridMultilevel"/>
     <w:tmpl w:val="B8D8ACB6"/>
@@ -1288,7 +1334,7 @@
       </w:rPr>
     </w:lvl>
   </w:abstractNum>
-  <w:abstractNum w:abstractNumId="8" w15:restartNumberingAfterBreak="0">
+  <w:abstractNum w:abstractNumId="8">
     <w:nsid w:val="53CD1EDB"/>
     <w:multiLevelType w:val="hybridMultilevel"/>
     <w:tmpl w:val="C108D606"/>
@@ -1377,7 +1423,7 @@
       </w:pPr>
     </w:lvl>
   </w:abstractNum>
-  <w:abstractNum w:abstractNumId="9" w15:restartNumberingAfterBreak="0">
+  <w:abstractNum w:abstractNumId="9">
     <w:nsid w:val="6E243685"/>
     <w:multiLevelType w:val="hybridMultilevel"/>
     <w:tmpl w:val="76BC8F8C"/>
@@ -1490,7 +1536,7 @@
       </w:rPr>
     </w:lvl>
   </w:abstractNum>
-  <w:abstractNum w:abstractNumId="10" w15:restartNumberingAfterBreak="0">
+  <w:abstractNum w:abstractNumId="10">
     <w:nsid w:val="72A32EDD"/>
     <w:multiLevelType w:val="hybridMultilevel"/>
     <w:tmpl w:val="4F1A0A78"/>
@@ -1603,44 +1649,44 @@
       </w:rPr>
     </w:lvl>
   </w:abstractNum>
-  <w:num w:numId="1" w16cid:durableId="1515681823">
+  <w:num w:numId="1">
     <w:abstractNumId w:val="2"/>
   </w:num>
-  <w:num w:numId="2" w16cid:durableId="1599436951">
+  <w:num w:numId="2">
     <w:abstractNumId w:val="1"/>
   </w:num>
-  <w:num w:numId="3" w16cid:durableId="1218395247">
+  <w:num w:numId="3">
     <w:abstractNumId w:val="5"/>
   </w:num>
-  <w:num w:numId="4" w16cid:durableId="1995449555">
+  <w:num w:numId="4">
     <w:abstractNumId w:val="8"/>
   </w:num>
-  <w:num w:numId="5" w16cid:durableId="1834829581">
+  <w:num w:numId="5">
     <w:abstractNumId w:val="9"/>
   </w:num>
-  <w:num w:numId="6" w16cid:durableId="2030328522">
+  <w:num w:numId="6">
     <w:abstractNumId w:val="6"/>
   </w:num>
-  <w:num w:numId="7" w16cid:durableId="1664160920">
+  <w:num w:numId="7">
     <w:abstractNumId w:val="4"/>
   </w:num>
-  <w:num w:numId="8" w16cid:durableId="267585177">
+  <w:num w:numId="8">
     <w:abstractNumId w:val="3"/>
   </w:num>
-  <w:num w:numId="9" w16cid:durableId="37360160">
+  <w:num w:numId="9">
     <w:abstractNumId w:val="7"/>
   </w:num>
-  <w:num w:numId="10" w16cid:durableId="1040201658">
+  <w:num w:numId="10">
     <w:abstractNumId w:val="0"/>
   </w:num>
-  <w:num w:numId="11" w16cid:durableId="133179236">
+  <w:num w:numId="11">
     <w:abstractNumId w:val="10"/>
   </w:num>
 </w:numbering>
 </file>
 
 <file path=word/styles.xml><?xml version="1.0" encoding="utf-8"?>
-<w:styles xmlns:mc="http://schemas.openxmlformats.org/markup-compatibility/2006" xmlns:r="http://schemas.openxmlformats.org/officeDocument/2006/relationships" xmlns:w="http://schemas.openxmlformats.org/wordprocessingml/2006/main" xmlns:w14="http://schemas.microsoft.com/office/word/2010/wordml" xmlns:w15="http://schemas.microsoft.com/office/word/2012/wordml" xmlns:w16cex="http://schemas.microsoft.com/office/word/2018/wordml/cex" xmlns:w16cid="http://schemas.microsoft.com/office/word/2016/wordml/cid" xmlns:w16="http://schemas.microsoft.com/office/word/2018/wordml" xmlns:w16sdtdh="http://schemas.microsoft.com/office/word/2020/wordml/sdtdatahash" xmlns:w16se="http://schemas.microsoft.com/office/word/2015/wordml/symex" mc:Ignorable="w14 w15 w16se w16cid w16 w16cex w16sdtdh">
+<w:styles xmlns:mc="http://schemas.openxmlformats.org/markup-compatibility/2006" xmlns:r="http://schemas.openxmlformats.org/officeDocument/2006/relationships" xmlns:w="http://schemas.openxmlformats.org/wordprocessingml/2006/main" xmlns:w14="http://schemas.microsoft.com/office/word/2010/wordml" mc:Ignorable="w14">
   <w:docDefaults>
     <w:rPrDefault>
       <w:rPr>
@@ -1658,383 +1704,144 @@
       </w:pPr>
     </w:pPrDefault>
   </w:docDefaults>
-  <w:latentStyles w:defLockedState="0" w:defUIPriority="99" w:defSemiHidden="0" w:defUnhideWhenUsed="0" w:defQFormat="0" w:count="376">
-    <w:lsdException w:name="Normal" w:uiPriority="0" w:qFormat="1"/>
-    <w:lsdException w:name="heading 1" w:uiPriority="9" w:qFormat="1"/>
-    <w:lsdException w:name="heading 2" w:semiHidden="1" w:uiPriority="9" w:unhideWhenUsed="1" w:qFormat="1"/>
-    <w:lsdException w:name="heading 3" w:semiHidden="1" w:uiPriority="9" w:unhideWhenUsed="1" w:qFormat="1"/>
-    <w:lsdException w:name="heading 4" w:semiHidden="1" w:uiPriority="9" w:unhideWhenUsed="1" w:qFormat="1"/>
-    <w:lsdException w:name="heading 5" w:semiHidden="1" w:uiPriority="9" w:unhideWhenUsed="1" w:qFormat="1"/>
-    <w:lsdException w:name="heading 6" w:semiHidden="1" w:uiPriority="9" w:unhideWhenUsed="1" w:qFormat="1"/>
-    <w:lsdException w:name="heading 7" w:semiHidden="1" w:uiPriority="9" w:unhideWhenUsed="1" w:qFormat="1"/>
-    <w:lsdException w:name="heading 8" w:semiHidden="1" w:uiPriority="9" w:unhideWhenUsed="1" w:qFormat="1"/>
-    <w:lsdException w:name="heading 9" w:semiHidden="1" w:uiPriority="9" w:unhideWhenUsed="1" w:qFormat="1"/>
-    <w:lsdException w:name="index 1" w:semiHidden="1" w:unhideWhenUsed="1"/>
-    <w:lsdException w:name="index 2" w:semiHidden="1" w:unhideWhenUsed="1"/>
-    <w:lsdException w:name="index 3" w:semiHidden="1" w:unhideWhenUsed="1"/>
-    <w:lsdException w:name="index 4" w:semiHidden="1" w:unhideWhenUsed="1"/>
-    <w:lsdException w:name="index 5" w:semiHidden="1" w:unhideWhenUsed="1"/>
-    <w:lsdException w:name="index 6" w:semiHidden="1" w:unhideWhenUsed="1"/>
-    <w:lsdException w:name="index 7" w:semiHidden="1" w:unhideWhenUsed="1"/>
-    <w:lsdException w:name="index 8" w:semiHidden="1" w:unhideWhenUsed="1"/>
-    <w:lsdException w:name="index 9" w:semiHidden="1" w:unhideWhenUsed="1"/>
-    <w:lsdException w:name="toc 1" w:semiHidden="1" w:uiPriority="39" w:unhideWhenUsed="1"/>
-    <w:lsdException w:name="toc 2" w:semiHidden="1" w:uiPriority="39" w:unhideWhenUsed="1"/>
-    <w:lsdException w:name="toc 3" w:semiHidden="1" w:uiPriority="39" w:unhideWhenUsed="1"/>
-    <w:lsdException w:name="toc 4" w:semiHidden="1" w:uiPriority="39" w:unhideWhenUsed="1"/>
-    <w:lsdException w:name="toc 5" w:semiHidden="1" w:uiPriority="39" w:unhideWhenUsed="1"/>
-    <w:lsdException w:name="toc 6" w:semiHidden="1" w:uiPriority="39" w:unhideWhenUsed="1"/>
-    <w:lsdException w:name="toc 7" w:semiHidden="1" w:uiPriority="39" w:unhideWhenUsed="1"/>
-    <w:lsdException w:name="toc 8" w:semiHidden="1" w:uiPriority="39" w:unhideWhenUsed="1"/>
-    <w:lsdException w:name="toc 9" w:semiHidden="1" w:uiPriority="39" w:unhideWhenUsed="1"/>
-    <w:lsdException w:name="Normal Indent" w:semiHidden="1" w:unhideWhenUsed="1"/>
-    <w:lsdException w:name="footnote text" w:semiHidden="1" w:unhideWhenUsed="1"/>
-    <w:lsdException w:name="annotation text" w:semiHidden="1" w:unhideWhenUsed="1"/>
-    <w:lsdException w:name="header" w:semiHidden="1" w:unhideWhenUsed="1"/>
-    <w:lsdException w:name="footer" w:semiHidden="1" w:unhideWhenUsed="1"/>
-    <w:lsdException w:name="index heading" w:semiHidden="1" w:unhideWhenUsed="1"/>
-    <w:lsdException w:name="caption" w:semiHidden="1" w:uiPriority="35" w:unhideWhenUsed="1" w:qFormat="1"/>
-    <w:lsdException w:name="table of figures" w:semiHidden="1" w:unhideWhenUsed="1"/>
-    <w:lsdException w:name="envelope address" w:semiHidden="1" w:unhideWhenUsed="1"/>
-    <w:lsdException w:name="envelope return" w:semiHidden="1" w:unhideWhenUsed="1"/>
-    <w:lsdException w:name="footnote reference" w:semiHidden="1" w:unhideWhenUsed="1"/>
-    <w:lsdException w:name="annotation reference" w:semiHidden="1" w:unhideWhenUsed="1"/>
-    <w:lsdException w:name="line number" w:semiHidden="1" w:unhideWhenUsed="1"/>
-    <w:lsdException w:name="page number" w:semiHidden="1" w:unhideWhenUsed="1"/>
-    <w:lsdException w:name="endnote reference" w:semiHidden="1" w:unhideWhenUsed="1"/>
-    <w:lsdException w:name="endnote text" w:semiHidden="1" w:unhideWhenUsed="1"/>
-    <w:lsdException w:name="table of authorities" w:semiHidden="1" w:unhideWhenUsed="1"/>
-    <w:lsdException w:name="macro" w:semiHidden="1" w:unhideWhenUsed="1"/>
-    <w:lsdException w:name="toa heading" w:semiHidden="1" w:unhideWhenUsed="1"/>
-    <w:lsdException w:name="List" w:semiHidden="1" w:unhideWhenUsed="1"/>
-    <w:lsdException w:name="List Bullet" w:semiHidden="1" w:unhideWhenUsed="1"/>
-    <w:lsdException w:name="List Number" w:semiHidden="1" w:unhideWhenUsed="1"/>
-    <w:lsdException w:name="List 2" w:semiHidden="1" w:unhideWhenUsed="1"/>
-    <w:lsdException w:name="List 3" w:semiHidden="1" w:unhideWhenUsed="1"/>
-    <w:lsdException w:name="List 4" w:semiHidden="1" w:unhideWhenUsed="1"/>
-    <w:lsdException w:name="List 5" w:semiHidden="1" w:unhideWhenUsed="1"/>
-    <w:lsdException w:name="List Bullet 2" w:semiHidden="1" w:unhideWhenUsed="1"/>
-    <w:lsdException w:name="List Bullet 3" w:semiHidden="1" w:unhideWhenUsed="1"/>
-    <w:lsdException w:name="List Bullet 4" w:semiHidden="1" w:unhideWhenUsed="1"/>
-    <w:lsdException w:name="List Bullet 5" w:semiHidden="1" w:unhideWhenUsed="1"/>
-    <w:lsdException w:name="List Number 2" w:semiHidden="1" w:unhideWhenUsed="1"/>
-    <w:lsdException w:name="List Number 3" w:semiHidden="1" w:unhideWhenUsed="1"/>
-    <w:lsdException w:name="List Number 4" w:semiHidden="1" w:unhideWhenUsed="1"/>
-    <w:lsdException w:name="List Number 5" w:semiHidden="1" w:unhideWhenUsed="1"/>
-    <w:lsdException w:name="Title" w:uiPriority="10" w:qFormat="1"/>
-    <w:lsdException w:name="Closing" w:semiHidden="1" w:unhideWhenUsed="1"/>
-    <w:lsdException w:name="Signature" w:semiHidden="1" w:unhideWhenUsed="1"/>
-    <w:lsdException w:name="Default Paragraph Font" w:semiHidden="1" w:uiPriority="1" w:unhideWhenUsed="1"/>
-    <w:lsdException w:name="Body Text" w:semiHidden="1" w:unhideWhenUsed="1"/>
-    <w:lsdException w:name="Body Text Indent" w:semiHidden="1" w:unhideWhenUsed="1"/>
-    <w:lsdException w:name="List Continue" w:semiHidden="1" w:unhideWhenUsed="1"/>
-    <w:lsdException w:name="List Continue 2" w:semiHidden="1" w:unhideWhenUsed="1"/>
-    <w:lsdException w:name="List Continue 3" w:semiHidden="1" w:unhideWhenUsed="1"/>
-    <w:lsdException w:name="List Continue 4" w:semiHidden="1" w:unhideWhenUsed="1"/>
-    <w:lsdException w:name="List Continue 5" w:semiHidden="1" w:unhideWhenUsed="1"/>
-    <w:lsdException w:name="Message Header" w:semiHidden="1" w:unhideWhenUsed="1"/>
-    <w:lsdException w:name="Subtitle" w:uiPriority="11" w:qFormat="1"/>
-    <w:lsdException w:name="Salutation" w:semiHidden="1" w:unhideWhenUsed="1"/>
-    <w:lsdException w:name="Date" w:semiHidden="1" w:unhideWhenUsed="1"/>
-    <w:lsdException w:name="Body Text First Indent" w:semiHidden="1" w:unhideWhenUsed="1"/>
-    <w:lsdException w:name="Body Text First Indent 2" w:semiHidden="1" w:unhideWhenUsed="1"/>
-    <w:lsdException w:name="Note Heading" w:semiHidden="1" w:unhideWhenUsed="1"/>
-    <w:lsdException w:name="Body Text 2" w:semiHidden="1" w:unhideWhenUsed="1"/>
-    <w:lsdException w:name="Body Text 3" w:semiHidden="1" w:unhideWhenUsed="1"/>
-    <w:lsdException w:name="Body Text Indent 2" w:semiHidden="1" w:unhideWhenUsed="1"/>
-    <w:lsdException w:name="Body Text Indent 3" w:semiHidden="1" w:unhideWhenUsed="1"/>
-    <w:lsdException w:name="Block Text" w:semiHidden="1" w:unhideWhenUsed="1"/>
-    <w:lsdException w:name="Hyperlink" w:semiHidden="1" w:unhideWhenUsed="1"/>
-    <w:lsdException w:name="FollowedHyperlink" w:semiHidden="1" w:unhideWhenUsed="1"/>
-    <w:lsdException w:name="Strong" w:uiPriority="22" w:qFormat="1"/>
-    <w:lsdException w:name="Emphasis" w:uiPriority="20" w:qFormat="1"/>
-    <w:lsdException w:name="Document Map" w:semiHidden="1" w:unhideWhenUsed="1"/>
-    <w:lsdException w:name="Plain Text" w:semiHidden="1" w:unhideWhenUsed="1"/>
-    <w:lsdException w:name="E-mail Signature" w:semiHidden="1" w:unhideWhenUsed="1"/>
-    <w:lsdException w:name="HTML Top of Form" w:semiHidden="1" w:unhideWhenUsed="1"/>
-    <w:lsdException w:name="HTML Bottom of Form" w:semiHidden="1" w:unhideWhenUsed="1"/>
-    <w:lsdException w:name="Normal (Web)" w:semiHidden="1" w:unhideWhenUsed="1"/>
-    <w:lsdException w:name="HTML Acronym" w:semiHidden="1" w:unhideWhenUsed="1"/>
-    <w:lsdException w:name="HTML Address" w:semiHidden="1" w:unhideWhenUsed="1"/>
-    <w:lsdException w:name="HTML Cite" w:semiHidden="1" w:unhideWhenUsed="1"/>
-    <w:lsdException w:name="HTML Code" w:semiHidden="1" w:unhideWhenUsed="1"/>
-    <w:lsdException w:name="HTML Definition" w:semiHidden="1" w:unhideWhenUsed="1"/>
-    <w:lsdException w:name="HTML Keyboard" w:semiHidden="1" w:unhideWhenUsed="1"/>
-    <w:lsdException w:name="HTML Preformatted" w:semiHidden="1" w:unhideWhenUsed="1"/>
-    <w:lsdException w:name="HTML Sample" w:semiHidden="1" w:unhideWhenUsed="1"/>
-    <w:lsdException w:name="HTML Typewriter" w:semiHidden="1" w:unhideWhenUsed="1"/>
-    <w:lsdException w:name="HTML Variable" w:semiHidden="1" w:unhideWhenUsed="1"/>
-    <w:lsdException w:name="Normal Table" w:semiHidden="1" w:unhideWhenUsed="1"/>
-    <w:lsdException w:name="annotation subject" w:semiHidden="1" w:unhideWhenUsed="1"/>
-    <w:lsdException w:name="No List" w:semiHidden="1" w:unhideWhenUsed="1"/>
-    <w:lsdException w:name="Outline List 1" w:semiHidden="1" w:unhideWhenUsed="1"/>
-    <w:lsdException w:name="Outline List 2" w:semiHidden="1" w:unhideWhenUsed="1"/>
-    <w:lsdException w:name="Outline List 3" w:semiHidden="1" w:unhideWhenUsed="1"/>
-    <w:lsdException w:name="Table Simple 1" w:semiHidden="1" w:unhideWhenUsed="1"/>
-    <w:lsdException w:name="Table Simple 2" w:semiHidden="1" w:unhideWhenUsed="1"/>
-    <w:lsdException w:name="Table Simple 3" w:semiHidden="1" w:unhideWhenUsed="1"/>
-    <w:lsdException w:name="Table Classic 1" w:semiHidden="1" w:unhideWhenUsed="1"/>
-    <w:lsdException w:name="Table Classic 2" w:semiHidden="1" w:unhideWhenUsed="1"/>
-    <w:lsdException w:name="Table Classic 3" w:semiHidden="1" w:unhideWhenUsed="1"/>
-    <w:lsdException w:name="Table Classic 4" w:semiHidden="1" w:unhideWhenUsed="1"/>
-    <w:lsdException w:name="Table Colorful 1" w:semiHidden="1" w:unhideWhenUsed="1"/>
-    <w:lsdException w:name="Table Colorful 2" w:semiHidden="1" w:unhideWhenUsed="1"/>
-    <w:lsdException w:name="Table Colorful 3" w:semiHidden="1" w:unhideWhenUsed="1"/>
-    <w:lsdException w:name="Table Columns 1" w:semiHidden="1" w:unhideWhenUsed="1"/>
-    <w:lsdException w:name="Table Columns 2" w:semiHidden="1" w:unhideWhenUsed="1"/>
-    <w:lsdException w:name="Table Columns 3" w:semiHidden="1" w:unhideWhenUsed="1"/>
-    <w:lsdException w:name="Table Columns 4" w:semiHidden="1" w:unhideWhenUsed="1"/>
-    <w:lsdException w:name="Table Columns 5" w:semiHidden="1" w:unhideWhenUsed="1"/>
-    <w:lsdException w:name="Table Grid 1" w:semiHidden="1" w:unhideWhenUsed="1"/>
-    <w:lsdException w:name="Table Grid 2" w:semiHidden="1" w:unhideWhenUsed="1"/>
-    <w:lsdException w:name="Table Grid 3" w:semiHidden="1" w:unhideWhenUsed="1"/>
-    <w:lsdException w:name="Table Grid 4" w:semiHidden="1" w:unhideWhenUsed="1"/>
-    <w:lsdException w:name="Table Grid 5" w:semiHidden="1" w:unhideWhenUsed="1"/>
-    <w:lsdException w:name="Table Grid 6" w:semiHidden="1" w:unhideWhenUsed="1"/>
-    <w:lsdException w:name="Table Grid 7" w:semiHidden="1" w:unhideWhenUsed="1"/>
-    <w:lsdException w:name="Table Grid 8" w:semiHidden="1" w:unhideWhenUsed="1"/>
-    <w:lsdException w:name="Table List 1" w:semiHidden="1" w:unhideWhenUsed="1"/>
-    <w:lsdException w:name="Table List 2" w:semiHidden="1" w:unhideWhenUsed="1"/>
-    <w:lsdException w:name="Table List 3" w:semiHidden="1" w:unhideWhenUsed="1"/>
-    <w:lsdException w:name="Table List 4" w:semiHidden="1" w:unhideWhenUsed="1"/>
-    <w:lsdException w:name="Table List 5" w:semiHidden="1" w:unhideWhenUsed="1"/>
-    <w:lsdException w:name="Table List 6" w:semiHidden="1" w:unhideWhenUsed="1"/>
-    <w:lsdException w:name="Table List 7" w:semiHidden="1" w:unhideWhenUsed="1"/>
-    <w:lsdException w:name="Table List 8" w:semiHidden="1" w:unhideWhenUsed="1"/>
-    <w:lsdException w:name="Table 3D effects 1" w:semiHidden="1" w:unhideWhenUsed="1"/>
-    <w:lsdException w:name="Table 3D effects 2" w:semiHidden="1" w:unhideWhenUsed="1"/>
-    <w:lsdException w:name="Table 3D effects 3" w:semiHidden="1" w:unhideWhenUsed="1"/>
-    <w:lsdException w:name="Table Contemporary" w:semiHidden="1" w:unhideWhenUsed="1"/>
-    <w:lsdException w:name="Table Elegant" w:semiHidden="1" w:unhideWhenUsed="1"/>
-    <w:lsdException w:name="Table Professional" w:semiHidden="1" w:unhideWhenUsed="1"/>
-    <w:lsdException w:name="Table Subtle 1" w:semiHidden="1" w:unhideWhenUsed="1"/>
-    <w:lsdException w:name="Table Subtle 2" w:semiHidden="1" w:unhideWhenUsed="1"/>
-    <w:lsdException w:name="Table Web 1" w:semiHidden="1" w:unhideWhenUsed="1"/>
-    <w:lsdException w:name="Table Web 2" w:semiHidden="1" w:unhideWhenUsed="1"/>
-    <w:lsdException w:name="Table Web 3" w:semiHidden="1" w:unhideWhenUsed="1"/>
-    <w:lsdException w:name="Balloon Text" w:semiHidden="1" w:unhideWhenUsed="1"/>
-    <w:lsdException w:name="Table Grid" w:uiPriority="39"/>
-    <w:lsdException w:name="Table Theme" w:semiHidden="1" w:unhideWhenUsed="1"/>
-    <w:lsdException w:name="Placeholder Text" w:semiHidden="1"/>
-    <w:lsdException w:name="No Spacing" w:uiPriority="1" w:qFormat="1"/>
-    <w:lsdException w:name="Light Shading" w:uiPriority="60"/>
-    <w:lsdException w:name="Light List" w:uiPriority="61"/>
-    <w:lsdException w:name="Light Grid" w:uiPriority="62"/>
-    <w:lsdException w:name="Medium Shading 1" w:uiPriority="63"/>
-    <w:lsdException w:name="Medium Shading 2" w:uiPriority="64"/>
-    <w:lsdException w:name="Medium List 1" w:uiPriority="65"/>
-    <w:lsdException w:name="Medium List 2" w:uiPriority="66"/>
-    <w:lsdException w:name="Medium Grid 1" w:uiPriority="67"/>
-    <w:lsdException w:name="Medium Grid 2" w:uiPriority="68"/>
-    <w:lsdException w:name="Medium Grid 3" w:uiPriority="69"/>
-    <w:lsdException w:name="Dark List" w:uiPriority="70"/>
-    <w:lsdException w:name="Colorful Shading" w:uiPriority="71"/>
-    <w:lsdException w:name="Colorful List" w:uiPriority="72"/>
-    <w:lsdException w:name="Colorful Grid" w:uiPriority="73"/>
-    <w:lsdException w:name="Light Shading Accent 1" w:uiPriority="60"/>
-    <w:lsdException w:name="Light List Accent 1" w:uiPriority="61"/>
-    <w:lsdException w:name="Light Grid Accent 1" w:uiPriority="62"/>
-    <w:lsdException w:name="Medium Shading 1 Accent 1" w:uiPriority="63"/>
-    <w:lsdException w:name="Medium Shading 2 Accent 1" w:uiPriority="64"/>
-    <w:lsdException w:name="Medium List 1 Accent 1" w:uiPriority="65"/>
-    <w:lsdException w:name="Revision" w:semiHidden="1"/>
-    <w:lsdException w:name="List Paragraph" w:uiPriority="34" w:qFormat="1"/>
-    <w:lsdException w:name="Quote" w:uiPriority="29" w:qFormat="1"/>
-    <w:lsdException w:name="Intense Quote" w:uiPriority="30" w:qFormat="1"/>
-    <w:lsdException w:name="Medium List 2 Accent 1" w:uiPriority="66"/>
-    <w:lsdException w:name="Medium Grid 1 Accent 1" w:uiPriority="67"/>
-    <w:lsdException w:name="Medium Grid 2 Accent 1" w:uiPriority="68"/>
-    <w:lsdException w:name="Medium Grid 3 Accent 1" w:uiPriority="69"/>
-    <w:lsdException w:name="Dark List Accent 1" w:uiPriority="70"/>
-    <w:lsdException w:name="Colorful Shading Accent 1" w:uiPriority="71"/>
-    <w:lsdException w:name="Colorful List Accent 1" w:uiPriority="72"/>
-    <w:lsdException w:name="Colorful Grid Accent 1" w:uiPriority="73"/>
-    <w:lsdException w:name="Light Shading Accent 2" w:uiPriority="60"/>
-    <w:lsdException w:name="Light List Accent 2" w:uiPriority="61"/>
-    <w:lsdException w:name="Light Grid Accent 2" w:uiPriority="62"/>
-    <w:lsdException w:name="Medium Shading 1 Accent 2" w:uiPriority="63"/>
-    <w:lsdException w:name="Medium Shading 2 Accent 2" w:uiPriority="64"/>
-    <w:lsdException w:name="Medium List 1 Accent 2" w:uiPriority="65"/>
-    <w:lsdException w:name="Medium List 2 Accent 2" w:uiPriority="66"/>
-    <w:lsdException w:name="Medium Grid 1 Accent 2" w:uiPriority="67"/>
-    <w:lsdException w:name="Medium Grid 2 Accent 2" w:uiPriority="68"/>
-    <w:lsdException w:name="Medium Grid 3 Accent 2" w:uiPriority="69"/>
-    <w:lsdException w:name="Dark List Accent 2" w:uiPriority="70"/>
-    <w:lsdException w:name="Colorful Shading Accent 2" w:uiPriority="71"/>
-    <w:lsdException w:name="Colorful List Accent 2" w:uiPriority="72"/>
-    <w:lsdException w:name="Colorful Grid Accent 2" w:uiPriority="73"/>
-    <w:lsdException w:name="Light Shading Accent 3" w:uiPriority="60"/>
-    <w:lsdException w:name="Light List Accent 3" w:uiPriority="61"/>
-    <w:lsdException w:name="Light Grid Accent 3" w:uiPriority="62"/>
-    <w:lsdException w:name="Medium Shading 1 Accent 3" w:uiPriority="63"/>
-    <w:lsdException w:name="Medium Shading 2 Accent 3" w:uiPriority="64"/>
-    <w:lsdException w:name="Medium List 1 Accent 3" w:uiPriority="65"/>
-    <w:lsdException w:name="Medium List 2 Accent 3" w:uiPriority="66"/>
-    <w:lsdException w:name="Medium Grid 1 Accent 3" w:uiPriority="67"/>
-    <w:lsdException w:name="Medium Grid 2 Accent 3" w:uiPriority="68"/>
-    <w:lsdException w:name="Medium Grid 3 Accent 3" w:uiPriority="69"/>
-    <w:lsdException w:name="Dark List Accent 3" w:uiPriority="70"/>
-    <w:lsdException w:name="Colorful Shading Accent 3" w:uiPriority="71"/>
-    <w:lsdException w:name="Colorful List Accent 3" w:uiPriority="72"/>
-    <w:lsdException w:name="Colorful Grid Accent 3" w:uiPriority="73"/>
-    <w:lsdException w:name="Light Shading Accent 4" w:uiPriority="60"/>
-    <w:lsdException w:name="Light List Accent 4" w:uiPriority="61"/>
-    <w:lsdException w:name="Light Grid Accent 4" w:uiPriority="62"/>
-    <w:lsdException w:name="Medium Shading 1 Accent 4" w:uiPriority="63"/>
-    <w:lsdException w:name="Medium Shading 2 Accent 4" w:uiPriority="64"/>
-    <w:lsdException w:name="Medium List 1 Accent 4" w:uiPriority="65"/>
-    <w:lsdException w:name="Medium List 2 Accent 4" w:uiPriority="66"/>
-    <w:lsdException w:name="Medium Grid 1 Accent 4" w:uiPriority="67"/>
-    <w:lsdException w:name="Medium Grid 2 Accent 4" w:uiPriority="68"/>
-    <w:lsdException w:name="Medium Grid 3 Accent 4" w:uiPriority="69"/>
-    <w:lsdException w:name="Dark List Accent 4" w:uiPriority="70"/>
-    <w:lsdException w:name="Colorful Shading Accent 4" w:uiPriority="71"/>
-    <w:lsdException w:name="Colorful List Accent 4" w:uiPriority="72"/>
-    <w:lsdException w:name="Colorful Grid Accent 4" w:uiPriority="73"/>
-    <w:lsdException w:name="Light Shading Accent 5" w:uiPriority="60"/>
-    <w:lsdException w:name="Light List Accent 5" w:uiPriority="61"/>
-    <w:lsdException w:name="Light Grid Accent 5" w:uiPriority="62"/>
-    <w:lsdException w:name="Medium Shading 1 Accent 5" w:uiPriority="63"/>
-    <w:lsdException w:name="Medium Shading 2 Accent 5" w:uiPriority="64"/>
-    <w:lsdException w:name="Medium List 1 Accent 5" w:uiPriority="65"/>
-    <w:lsdException w:name="Medium List 2 Accent 5" w:uiPriority="66"/>
-    <w:lsdException w:name="Medium Grid 1 Accent 5" w:uiPriority="67"/>
-    <w:lsdException w:name="Medium Grid 2 Accent 5" w:uiPriority="68"/>
-    <w:lsdException w:name="Medium Grid 3 Accent 5" w:uiPriority="69"/>
-    <w:lsdException w:name="Dark List Accent 5" w:uiPriority="70"/>
-    <w:lsdException w:name="Colorful Shading Accent 5" w:uiPriority="71"/>
-    <w:lsdException w:name="Colorful List Accent 5" w:uiPriority="72"/>
-    <w:lsdException w:name="Colorful Grid Accent 5" w:uiPriority="73"/>
-    <w:lsdException w:name="Light Shading Accent 6" w:uiPriority="60"/>
-    <w:lsdException w:name="Light List Accent 6" w:uiPriority="61"/>
-    <w:lsdException w:name="Light Grid Accent 6" w:uiPriority="62"/>
-    <w:lsdException w:name="Medium Shading 1 Accent 6" w:uiPriority="63"/>
-    <w:lsdException w:name="Medium Shading 2 Accent 6" w:uiPriority="64"/>
-    <w:lsdException w:name="Medium List 1 Accent 6" w:uiPriority="65"/>
-    <w:lsdException w:name="Medium List 2 Accent 6" w:uiPriority="66"/>
-    <w:lsdException w:name="Medium Grid 1 Accent 6" w:uiPriority="67"/>
-    <w:lsdException w:name="Medium Grid 2 Accent 6" w:uiPriority="68"/>
-    <w:lsdException w:name="Medium Grid 3 Accent 6" w:uiPriority="69"/>
-    <w:lsdException w:name="Dark List Accent 6" w:uiPriority="70"/>
-    <w:lsdException w:name="Colorful Shading Accent 6" w:uiPriority="71"/>
-    <w:lsdException w:name="Colorful List Accent 6" w:uiPriority="72"/>
-    <w:lsdException w:name="Colorful Grid Accent 6" w:uiPriority="73"/>
-    <w:lsdException w:name="Subtle Emphasis" w:uiPriority="19" w:qFormat="1"/>
-    <w:lsdException w:name="Intense Emphasis" w:uiPriority="21" w:qFormat="1"/>
-    <w:lsdException w:name="Subtle Reference" w:uiPriority="31" w:qFormat="1"/>
-    <w:lsdException w:name="Intense Reference" w:uiPriority="32" w:qFormat="1"/>
-    <w:lsdException w:name="Book Title" w:uiPriority="33" w:qFormat="1"/>
-    <w:lsdException w:name="Bibliography" w:semiHidden="1" w:uiPriority="37" w:unhideWhenUsed="1"/>
-    <w:lsdException w:name="TOC Heading" w:semiHidden="1" w:uiPriority="39" w:unhideWhenUsed="1" w:qFormat="1"/>
-    <w:lsdException w:name="Plain Table 1" w:uiPriority="41"/>
-    <w:lsdException w:name="Plain Table 2" w:uiPriority="42"/>
-    <w:lsdException w:name="Plain Table 3" w:uiPriority="43"/>
-    <w:lsdException w:name="Plain Table 4" w:uiPriority="44"/>
-    <w:lsdException w:name="Plain Table 5" w:uiPriority="45"/>
-    <w:lsdException w:name="Grid Table Light" w:uiPriority="40"/>
-    <w:lsdException w:name="Grid Table 1 Light" w:uiPriority="46"/>
-    <w:lsdException w:name="Grid Table 2" w:uiPriority="47"/>
-    <w:lsdException w:name="Grid Table 3" w:uiPriority="48"/>
-    <w:lsdException w:name="Grid Table 4" w:uiPriority="49"/>
-    <w:lsdException w:name="Grid Table 5 Dark" w:uiPriority="50"/>
-    <w:lsdException w:name="Grid Table 6 Colorful" w:uiPriority="51"/>
-    <w:lsdException w:name="Grid Table 7 Colorful" w:uiPriority="52"/>
-    <w:lsdException w:name="Grid Table 1 Light Accent 1" w:uiPriority="46"/>
-    <w:lsdException w:name="Grid Table 2 Accent 1" w:uiPriority="47"/>
-    <w:lsdException w:name="Grid Table 3 Accent 1" w:uiPriority="48"/>
-    <w:lsdException w:name="Grid Table 4 Accent 1" w:uiPriority="49"/>
-    <w:lsdException w:name="Grid Table 5 Dark Accent 1" w:uiPriority="50"/>
-    <w:lsdException w:name="Grid Table 6 Colorful Accent 1" w:uiPriority="51"/>
-    <w:lsdException w:name="Grid Table 7 Colorful Accent 1" w:uiPriority="52"/>
-    <w:lsdException w:name="Grid Table 1 Light Accent 2" w:uiPriority="46"/>
-    <w:lsdException w:name="Grid Table 2 Accent 2" w:uiPriority="47"/>
-    <w:lsdException w:name="Grid Table 3 Accent 2" w:uiPriority="48"/>
-    <w:lsdException w:name="Grid Table 4 Accent 2" w:uiPriority="49"/>
-    <w:lsdException w:name="Grid Table 5 Dark Accent 2" w:uiPriority="50"/>
-    <w:lsdException w:name="Grid Table 6 Colorful Accent 2" w:uiPriority="51"/>
-    <w:lsdException w:name="Grid Table 7 Colorful Accent 2" w:uiPriority="52"/>
-    <w:lsdException w:name="Grid Table 1 Light Accent 3" w:uiPriority="46"/>
-    <w:lsdException w:name="Grid Table 2 Accent 3" w:uiPriority="47"/>
-    <w:lsdException w:name="Grid Table 3 Accent 3" w:uiPriority="48"/>
-    <w:lsdException w:name="Grid Table 4 Accent 3" w:uiPriority="49"/>
-    <w:lsdException w:name="Grid Table 5 Dark Accent 3" w:uiPriority="50"/>
-    <w:lsdException w:name="Grid Table 6 Colorful Accent 3" w:uiPriority="51"/>
-    <w:lsdException w:name="Grid Table 7 Colorful Accent 3" w:uiPriority="52"/>
-    <w:lsdException w:name="Grid Table 1 Light Accent 4" w:uiPriority="46"/>
-    <w:lsdException w:name="Grid Table 2 Accent 4" w:uiPriority="47"/>
-    <w:lsdException w:name="Grid Table 3 Accent 4" w:uiPriority="48"/>
-    <w:lsdException w:name="Grid Table 4 Accent 4" w:uiPriority="49"/>
-    <w:lsdException w:name="Grid Table 5 Dark Accent 4" w:uiPriority="50"/>
-    <w:lsdException w:name="Grid Table 6 Colorful Accent 4" w:uiPriority="51"/>
-    <w:lsdException w:name="Grid Table 7 Colorful Accent 4" w:uiPriority="52"/>
-    <w:lsdException w:name="Grid Table 1 Light Accent 5" w:uiPriority="46"/>
-    <w:lsdException w:name="Grid Table 2 Accent 5" w:uiPriority="47"/>
-    <w:lsdException w:name="Grid Table 3 Accent 5" w:uiPriority="48"/>
-    <w:lsdException w:name="Grid Table 4 Accent 5" w:uiPriority="49"/>
-    <w:lsdException w:name="Grid Table 5 Dark Accent 5" w:uiPriority="50"/>
-    <w:lsdException w:name="Grid Table 6 Colorful Accent 5" w:uiPriority="51"/>
-    <w:lsdException w:name="Grid Table 7 Colorful Accent 5" w:uiPriority="52"/>
-    <w:lsdException w:name="Grid Table 1 Light Accent 6" w:uiPriority="46"/>
-    <w:lsdException w:name="Grid Table 2 Accent 6" w:uiPriority="47"/>
-    <w:lsdException w:name="Grid Table 3 Accent 6" w:uiPriority="48"/>
-    <w:lsdException w:name="Grid Table 4 Accent 6" w:uiPriority="49"/>
-    <w:lsdException w:name="Grid Table 5 Dark Accent 6" w:uiPriority="50"/>
-    <w:lsdException w:name="Grid Table 6 Colorful Accent 6" w:uiPriority="51"/>
-    <w:lsdException w:name="Grid Table 7 Colorful Accent 6" w:uiPriority="52"/>
-    <w:lsdException w:name="List Table 1 Light" w:uiPriority="46"/>
-    <w:lsdException w:name="List Table 2" w:uiPriority="47"/>
-    <w:lsdException w:name="List Table 3" w:uiPriority="48"/>
-    <w:lsdException w:name="List Table 4" w:uiPriority="49"/>
-    <w:lsdException w:name="List Table 5 Dark" w:uiPriority="50"/>
-    <w:lsdException w:name="List Table 6 Colorful" w:uiPriority="51"/>
-    <w:lsdException w:name="List Table 7 Colorful" w:uiPriority="52"/>
-    <w:lsdException w:name="List Table 1 Light Accent 1" w:uiPriority="46"/>
-    <w:lsdException w:name="List Table 2 Accent 1" w:uiPriority="47"/>
-    <w:lsdException w:name="List Table 3 Accent 1" w:uiPriority="48"/>
-    <w:lsdException w:name="List Table 4 Accent 1" w:uiPriority="49"/>
-    <w:lsdException w:name="List Table 5 Dark Accent 1" w:uiPriority="50"/>
-    <w:lsdException w:name="List Table 6 Colorful Accent 1" w:uiPriority="51"/>
-    <w:lsdException w:name="List Table 7 Colorful Accent 1" w:uiPriority="52"/>
-    <w:lsdException w:name="List Table 1 Light Accent 2" w:uiPriority="46"/>
-    <w:lsdException w:name="List Table 2 Accent 2" w:uiPriority="47"/>
-    <w:lsdException w:name="List Table 3 Accent 2" w:uiPriority="48"/>
-    <w:lsdException w:name="List Table 4 Accent 2" w:uiPriority="49"/>
-    <w:lsdException w:name="List Table 5 Dark Accent 2" w:uiPriority="50"/>
-    <w:lsdException w:name="List Table 6 Colorful Accent 2" w:uiPriority="51"/>
-    <w:lsdException w:name="List Table 7 Colorful Accent 2" w:uiPriority="52"/>
-    <w:lsdException w:name="List Table 1 Light Accent 3" w:uiPriority="46"/>
-    <w:lsdException w:name="List Table 2 Accent 3" w:uiPriority="47"/>
-    <w:lsdException w:name="List Table 3 Accent 3" w:uiPriority="48"/>
-    <w:lsdException w:name="List Table 4 Accent 3" w:uiPriority="49"/>
-    <w:lsdException w:name="List Table 5 Dark Accent 3" w:uiPriority="50"/>
-    <w:lsdException w:name="List Table 6 Colorful Accent 3" w:uiPriority="51"/>
-    <w:lsdException w:name="List Table 7 Colorful Accent 3" w:uiPriority="52"/>
-    <w:lsdException w:name="List Table 1 Light Accent 4" w:uiPriority="46"/>
-    <w:lsdException w:name="List Table 2 Accent 4" w:uiPriority="47"/>
-    <w:lsdException w:name="List Table 3 Accent 4" w:uiPriority="48"/>
-    <w:lsdException w:name="List Table 4 Accent 4" w:uiPriority="49"/>
-    <w:lsdException w:name="List Table 5 Dark Accent 4" w:uiPriority="50"/>
-    <w:lsdException w:name="List Table 6 Colorful Accent 4" w:uiPriority="51"/>
-    <w:lsdException w:name="List Table 7 Colorful Accent 4" w:uiPriority="52"/>
-    <w:lsdException w:name="List Table 1 Light Accent 5" w:uiPriority="46"/>
-    <w:lsdException w:name="List Table 2 Accent 5" w:uiPriority="47"/>
-    <w:lsdException w:name="List Table 3 Accent 5" w:uiPriority="48"/>
-    <w:lsdException w:name="List Table 4 Accent 5" w:uiPriority="49"/>
-    <w:lsdException w:name="List Table 5 Dark Accent 5" w:uiPriority="50"/>
-    <w:lsdException w:name="List Table 6 Colorful Accent 5" w:uiPriority="51"/>
-    <w:lsdException w:name="List Table 7 Colorful Accent 5" w:uiPriority="52"/>
-    <w:lsdException w:name="List Table 1 Light Accent 6" w:uiPriority="46"/>
-    <w:lsdException w:name="List Table 2 Accent 6" w:uiPriority="47"/>
-    <w:lsdException w:name="List Table 3 Accent 6" w:uiPriority="48"/>
-    <w:lsdException w:name="List Table 4 Accent 6" w:uiPriority="49"/>
-    <w:lsdException w:name="List Table 5 Dark Accent 6" w:uiPriority="50"/>
-    <w:lsdException w:name="List Table 6 Colorful Accent 6" w:uiPriority="51"/>
-    <w:lsdException w:name="List Table 7 Colorful Accent 6" w:uiPriority="52"/>
-    <w:lsdException w:name="Mention" w:semiHidden="1" w:unhideWhenUsed="1"/>
-    <w:lsdException w:name="Smart Hyperlink" w:semiHidden="1" w:unhideWhenUsed="1"/>
-    <w:lsdException w:name="Hashtag" w:semiHidden="1" w:unhideWhenUsed="1"/>
-    <w:lsdException w:name="Unresolved Mention" w:semiHidden="1" w:unhideWhenUsed="1"/>
-    <w:lsdException w:name="Smart Link" w:semiHidden="1" w:unhideWhenUsed="1"/>
+  <w:latentStyles w:defLockedState="0" w:defUIPriority="99" w:defSemiHidden="1" w:defUnhideWhenUsed="1" w:defQFormat="0" w:count="267">
+    <w:lsdException w:name="Normal" w:semiHidden="0" w:uiPriority="0" w:unhideWhenUsed="0" w:qFormat="1"/>
+    <w:lsdException w:name="heading 1" w:semiHidden="0" w:uiPriority="9" w:unhideWhenUsed="0" w:qFormat="1"/>
+    <w:lsdException w:name="heading 2" w:uiPriority="9" w:qFormat="1"/>
+    <w:lsdException w:name="heading 3" w:uiPriority="9" w:qFormat="1"/>
+    <w:lsdException w:name="heading 4" w:uiPriority="9" w:qFormat="1"/>
+    <w:lsdException w:name="heading 5" w:uiPriority="9" w:qFormat="1"/>
+    <w:lsdException w:name="heading 6" w:uiPriority="9" w:qFormat="1"/>
+    <w:lsdException w:name="heading 7" w:uiPriority="9" w:qFormat="1"/>
+    <w:lsdException w:name="heading 8" w:uiPriority="9" w:qFormat="1"/>
+    <w:lsdException w:name="heading 9" w:uiPriority="9" w:qFormat="1"/>
+    <w:lsdException w:name="toc 1" w:uiPriority="39"/>
+    <w:lsdException w:name="toc 2" w:uiPriority="39"/>
+    <w:lsdException w:name="toc 3" w:uiPriority="39"/>
+    <w:lsdException w:name="toc 4" w:uiPriority="39"/>
+    <w:lsdException w:name="toc 5" w:uiPriority="39"/>
+    <w:lsdException w:name="toc 6" w:uiPriority="39"/>
+    <w:lsdException w:name="toc 7" w:uiPriority="39"/>
+    <w:lsdException w:name="toc 8" w:uiPriority="39"/>
+    <w:lsdException w:name="toc 9" w:uiPriority="39"/>
+    <w:lsdException w:name="caption" w:uiPriority="35" w:qFormat="1"/>
+    <w:lsdException w:name="Title" w:semiHidden="0" w:uiPriority="10" w:unhideWhenUsed="0" w:qFormat="1"/>
+    <w:lsdException w:name="Default Paragraph Font" w:uiPriority="1"/>
+    <w:lsdException w:name="Subtitle" w:semiHidden="0" w:uiPriority="11" w:unhideWhenUsed="0" w:qFormat="1"/>
+    <w:lsdException w:name="Strong" w:semiHidden="0" w:uiPriority="22" w:unhideWhenUsed="0" w:qFormat="1"/>
+    <w:lsdException w:name="Emphasis" w:semiHidden="0" w:uiPriority="20" w:unhideWhenUsed="0" w:qFormat="1"/>
+    <w:lsdException w:name="Table Grid" w:semiHidden="0" w:uiPriority="39" w:unhideWhenUsed="0"/>
+    <w:lsdException w:name="Placeholder Text" w:unhideWhenUsed="0"/>
+    <w:lsdException w:name="No Spacing" w:semiHidden="0" w:uiPriority="1" w:unhideWhenUsed="0" w:qFormat="1"/>
+    <w:lsdException w:name="Light Shading" w:semiHidden="0" w:uiPriority="60" w:unhideWhenUsed="0"/>
+    <w:lsdException w:name="Light List" w:semiHidden="0" w:uiPriority="61" w:unhideWhenUsed="0"/>
+    <w:lsdException w:name="Light Grid" w:semiHidden="0" w:uiPriority="62" w:unhideWhenUsed="0"/>
+    <w:lsdException w:name="Medium Shading 1" w:semiHidden="0" w:uiPriority="63" w:unhideWhenUsed="0"/>
+    <w:lsdException w:name="Medium Shading 2" w:semiHidden="0" w:uiPriority="64" w:unhideWhenUsed="0"/>
+    <w:lsdException w:name="Medium List 1" w:semiHidden="0" w:uiPriority="65" w:unhideWhenUsed="0"/>
+    <w:lsdException w:name="Medium List 2" w:semiHidden="0" w:uiPriority="66" w:unhideWhenUsed="0"/>
+    <w:lsdException w:name="Medium Grid 1" w:semiHidden="0" w:uiPriority="67" w:unhideWhenUsed="0"/>
+    <w:lsdException w:name="Medium Grid 2" w:semiHidden="0" w:uiPriority="68" w:unhideWhenUsed="0"/>
+    <w:lsdException w:name="Medium Grid 3" w:semiHidden="0" w:uiPriority="69" w:unhideWhenUsed="0"/>
+    <w:lsdException w:name="Dark List" w:semiHidden="0" w:uiPriority="70" w:unhideWhenUsed="0"/>
+    <w:lsdException w:name="Colorful Shading" w:semiHidden="0" w:uiPriority="71" w:unhideWhenUsed="0"/>
+    <w:lsdException w:name="Colorful List" w:semiHidden="0" w:uiPriority="72" w:unhideWhenUsed="0"/>
+    <w:lsdException w:name="Colorful Grid" w:semiHidden="0" w:uiPriority="73" w:unhideWhenUsed="0"/>
+    <w:lsdException w:name="Light Shading Accent 1" w:semiHidden="0" w:uiPriority="60" w:unhideWhenUsed="0"/>
+    <w:lsdException w:name="Light List Accent 1" w:semiHidden="0" w:uiPriority="61" w:unhideWhenUsed="0"/>
+    <w:lsdException w:name="Light Grid Accent 1" w:semiHidden="0" w:uiPriority="62" w:unhideWhenUsed="0"/>
+    <w:lsdException w:name="Medium Shading 1 Accent 1" w:semiHidden="0" w:uiPriority="63" w:unhideWhenUsed="0"/>
+    <w:lsdException w:name="Medium Shading 2 Accent 1" w:semiHidden="0" w:uiPriority="64" w:unhideWhenUsed="0"/>
+    <w:lsdException w:name="Medium List 1 Accent 1" w:semiHidden="0" w:uiPriority="65" w:unhideWhenUsed="0"/>
+    <w:lsdException w:name="Revision" w:unhideWhenUsed="0"/>
+    <w:lsdException w:name="List Paragraph" w:semiHidden="0" w:uiPriority="34" w:unhideWhenUsed="0" w:qFormat="1"/>
+    <w:lsdException w:name="Quote" w:semiHidden="0" w:uiPriority="29" w:unhideWhenUsed="0" w:qFormat="1"/>
+    <w:lsdException w:name="Intense Quote" w:semiHidden="0" w:uiPriority="30" w:unhideWhenUsed="0" w:qFormat="1"/>
+    <w:lsdException w:name="Medium List 2 Accent 1" w:semiHidden="0" w:uiPriority="66" w:unhideWhenUsed="0"/>
+    <w:lsdException w:name="Medium Grid 1 Accent 1" w:semiHidden="0" w:uiPriority="67" w:unhideWhenUsed="0"/>
+    <w:lsdException w:name="Medium Grid 2 Accent 1" w:semiHidden="0" w:uiPriority="68" w:unhideWhenUsed="0"/>
+    <w:lsdException w:name="Medium Grid 3 Accent 1" w:semiHidden="0" w:uiPriority="69" w:unhideWhenUsed="0"/>
+    <w:lsdException w:name="Dark List Accent 1" w:semiHidden="0" w:uiPriority="70" w:unhideWhenUsed="0"/>
+    <w:lsdException w:name="Colorful Shading Accent 1" w:semiHidden="0" w:uiPriority="71" w:unhideWhenUsed="0"/>
+    <w:lsdException w:name="Colorful List Accent 1" w:semiHidden="0" w:uiPriority="72" w:unhideWhenUsed="0"/>
+    <w:lsdException w:name="Colorful Grid Accent 1" w:semiHidden="0" w:uiPriority="73" w:unhideWhenUsed="0"/>
+    <w:lsdException w:name="Light Shading Accent 2" w:semiHidden="0" w:uiPriority="60" w:unhideWhenUsed="0"/>
+    <w:lsdException w:name="Light List Accent 2" w:semiHidden="0" w:uiPriority="61" w:unhideWhenUsed="0"/>
+    <w:lsdException w:name="Light Grid Accent 2" w:semiHidden="0" w:uiPriority="62" w:unhideWhenUsed="0"/>
+    <w:lsdException w:name="Medium Shading 1 Accent 2" w:semiHidden="0" w:uiPriority="63" w:unhideWhenUsed="0"/>
+    <w:lsdException w:name="Medium Shading 2 Accent 2" w:semiHidden="0" w:uiPriority="64" w:unhideWhenUsed="0"/>
+    <w:lsdException w:name="Medium List 1 Accent 2" w:semiHidden="0" w:uiPriority="65" w:unhideWhenUsed="0"/>
+    <w:lsdException w:name="Medium List 2 Accent 2" w:semiHidden="0" w:uiPriority="66" w:unhideWhenUsed="0"/>
+    <w:lsdException w:name="Medium Grid 1 Accent 2" w:semiHidden="0" w:uiPriority="67" w:unhideWhenUsed="0"/>
+    <w:lsdException w:name="Medium Grid 2 Accent 2" w:semiHidden="0" w:uiPriority="68" w:unhideWhenUsed="0"/>
+    <w:lsdException w:name="Medium Grid 3 Accent 2" w:semiHidden="0" w:uiPriority="69" w:unhideWhenUsed="0"/>
+    <w:lsdException w:name="Dark List Accent 2" w:semiHidden="0" w:uiPriority="70" w:unhideWhenUsed="0"/>
+    <w:lsdException w:name="Colorful Shading Accent 2" w:semiHidden="0" w:uiPriority="71" w:unhideWhenUsed="0"/>
+    <w:lsdException w:name="Colorful List Accent 2" w:semiHidden="0" w:uiPriority="72" w:unhideWhenUsed="0"/>
+    <w:lsdException w:name="Colorful Grid Accent 2" w:semiHidden="0" w:uiPriority="73" w:unhideWhenUsed="0"/>
+    <w:lsdException w:name="Light Shading Accent 3" w:semiHidden="0" w:uiPriority="60" w:unhideWhenUsed="0"/>
+    <w:lsdException w:name="Light List Accent 3" w:semiHidden="0" w:uiPriority="61" w:unhideWhenUsed="0"/>
+    <w:lsdException w:name="Light Grid Accent 3" w:semiHidden="0" w:uiPriority="62" w:unhideWhenUsed="0"/>
+    <w:lsdException w:name="Medium Shading 1 Accent 3" w:semiHidden="0" w:uiPriority="63" w:unhideWhenUsed="0"/>
+    <w:lsdException w:name="Medium Shading 2 Accent 3" w:semiHidden="0" w:uiPriority="64" w:unhideWhenUsed="0"/>
+    <w:lsdException w:name="Medium List 1 Accent 3" w:semiHidden="0" w:uiPriority="65" w:unhideWhenUsed="0"/>
+    <w:lsdException w:name="Medium List 2 Accent 3" w:semiHidden="0" w:uiPriority="66" w:unhideWhenUsed="0"/>
+    <w:lsdException w:name="Medium Grid 1 Accent 3" w:semiHidden="0" w:uiPriority="67" w:unhideWhenUsed="0"/>
+    <w:lsdException w:name="Medium Grid 2 Accent 3" w:semiHidden="0" w:uiPriority="68" w:unhideWhenUsed="0"/>
+    <w:lsdException w:name="Medium Grid 3 Accent 3" w:semiHidden="0" w:uiPriority="69" w:unhideWhenUsed="0"/>
+    <w:lsdException w:name="Dark List Accent 3" w:semiHidden="0" w:uiPriority="70" w:unhideWhenUsed="0"/>
+    <w:lsdException w:name="Colorful Shading Accent 3" w:semiHidden="0" w:uiPriority="71" w:unhideWhenUsed="0"/>
+    <w:lsdException w:name="Colorful List Accent 3" w:semiHidden="0" w:uiPriority="72" w:unhideWhenUsed="0"/>
+    <w:lsdException w:name="Colorful Grid Accent 3" w:semiHidden="0" w:uiPriority="73" w:unhideWhenUsed="0"/>
+    <w:lsdException w:name="Light Shading Accent 4" w:semiHidden="0" w:uiPriority="60" w:unhideWhenUsed="0"/>
+    <w:lsdException w:name="Light List Accent 4" w:semiHidden="0" w:uiPriority="61" w:unhideWhenUsed="0"/>
+    <w:lsdException w:name="Light Grid Accent 4" w:semiHidden="0" w:uiPriority="62" w:unhideWhenUsed="0"/>
+    <w:lsdException w:name="Medium Shading 1 Accent 4" w:semiHidden="0" w:uiPriority="63" w:unhideWhenUsed="0"/>
+    <w:lsdException w:name="Medium Shading 2 Accent 4" w:semiHidden="0" w:uiPriority="64" w:unhideWhenUsed="0"/>
+    <w:lsdException w:name="Medium List 1 Accent 4" w:semiHidden="0" w:uiPriority="65" w:unhideWhenUsed="0"/>
+    <w:lsdException w:name="Medium List 2 Accent 4" w:semiHidden="0" w:uiPriority="66" w:unhideWhenUsed="0"/>
+    <w:lsdException w:name="Medium Grid 1 Accent 4" w:semiHidden="0" w:uiPriority="67" w:unhideWhenUsed="0"/>
+    <w:lsdException w:name="Medium Grid 2 Accent 4" w:semiHidden="0" w:uiPriority="68" w:unhideWhenUsed="0"/>
+    <w:lsdException w:name="Medium Grid 3 Accent 4" w:semiHidden="0" w:uiPriority="69" w:unhideWhenUsed="0"/>
+    <w:lsdException w:name="Dark List Accent 4" w:semiHidden="0" w:uiPriority="70" w:unhideWhenUsed="0"/>
+    <w:lsdException w:name="Colorful Shading Accent 4" w:semiHidden="0" w:uiPriority="71" w:unhideWhenUsed="0"/>
+    <w:lsdException w:name="Colorful List Accent 4" w:semiHidden="0" w:uiPriority="72" w:unhideWhenUsed="0"/>
+    <w:lsdException w:name="Colorful Grid Accent 4" w:semiHidden="0" w:uiPriority="73" w:unhideWhenUsed="0"/>
+    <w:lsdException w:name="Light Shading Accent 5" w:semiHidden="0" w:uiPriority="60" w:unhideWhenUsed="0"/>
+    <w:lsdException w:name="Light List Accent 5" w:semiHidden="0" w:uiPriority="61" w:unhideWhenUsed="0"/>
+    <w:lsdException w:name="Light Grid Accent 5" w:semiHidden="0" w:uiPriority="62" w:unhideWhenUsed="0"/>
+    <w:lsdException w:name="Medium Shading 1 Accent 5" w:semiHidden="0" w:uiPriority="63" w:unhideWhenUsed="0"/>
+    <w:lsdException w:name="Medium Shading 2 Accent 5" w:semiHidden="0" w:uiPriority="64" w:unhideWhenUsed="0"/>
+    <w:lsdException w:name="Medium List 1 Accent 5" w:semiHidden="0" w:uiPriority="65" w:unhideWhenUsed="0"/>
+    <w:lsdException w:name="Medium List 2 Accent 5" w:semiHidden="0" w:uiPriority="66" w:unhideWhenUsed="0"/>
+    <w:lsdException w:name="Medium Grid 1 Accent 5" w:semiHidden="0" w:uiPriority="67" w:unhideWhenUsed="0"/>
+    <w:lsdException w:name="Medium Grid 2 Accent 5" w:semiHidden="0" w:uiPriority="68" w:unhideWhenUsed="0"/>
+    <w:lsdException w:name="Medium Grid 3 Accent 5" w:semiHidden="0" w:uiPriority="69" w:unhideWhenUsed="0"/>
+    <w:lsdException w:name="Dark List Accent 5" w:semiHidden="0" w:uiPriority="70" w:unhideWhenUsed="0"/>
+    <w:lsdException w:name="Colorful Shading Accent 5" w:semiHidden="0" w:uiPriority="71" w:unhideWhenUsed="0"/>
+    <w:lsdException w:name="Colorful List Accent 5" w:semiHidden="0" w:uiPriority="72" w:unhideWhenUsed="0"/>
+    <w:lsdException w:name="Colorful Grid Accent 5" w:semiHidden="0" w:uiPriority="73" w:unhideWhenUsed="0"/>
+    <w:lsdException w:name="Light Shading Accent 6" w:semiHidden="0" w:uiPriority="60" w:unhideWhenUsed="0"/>
+    <w:lsdException w:name="Light List Accent 6" w:semiHidden="0" w:uiPriority="61" w:unhideWhenUsed="0"/>
+    <w:lsdException w:name="Light Grid Accent 6" w:semiHidden="0" w:uiPriority="62" w:unhideWhenUsed="0"/>
+    <w:lsdException w:name="Medium Shading 1 Accent 6" w:semiHidden="0" w:uiPriority="63" w:unhideWhenUsed="0"/>
+    <w:lsdException w:name="Medium Shading 2 Accent 6" w:semiHidden="0" w:uiPriority="64" w:unhideWhenUsed="0"/>
+    <w:lsdException w:name="Medium List 1 Accent 6" w:semiHidden="0" w:uiPriority="65" w:unhideWhenUsed="0"/>
+    <w:lsdException w:name="Medium List 2 Accent 6" w:semiHidden="0" w:uiPriority="66" w:unhideWhenUsed="0"/>
+    <w:lsdException w:name="Medium Grid 1 Accent 6" w:semiHidden="0" w:uiPriority="67" w:unhideWhenUsed="0"/>
+    <w:lsdException w:name="Medium Grid 2 Accent 6" w:semiHidden="0" w:uiPriority="68" w:unhideWhenUsed="0"/>
+    <w:lsdException w:name="Medium Grid 3 Accent 6" w:semiHidden="0" w:uiPriority="69" w:unhideWhenUsed="0"/>
+    <w:lsdException w:name="Dark List Accent 6" w:semiHidden="0" w:uiPriority="70" w:unhideWhenUsed="0"/>
+    <w:lsdException w:name="Colorful Shading Accent 6" w:semiHidden="0" w:uiPriority="71" w:unhideWhenUsed="0"/>
+    <w:lsdException w:name="Colorful List Accent 6" w:semiHidden="0" w:uiPriority="72" w:unhideWhenUsed="0"/>
+    <w:lsdException w:name="Colorful Grid Accent 6" w:semiHidden="0" w:uiPriority="73" w:unhideWhenUsed="0"/>
+    <w:lsdException w:name="Subtle Emphasis" w:semiHidden="0" w:uiPriority="19" w:unhideWhenUsed="0" w:qFormat="1"/>
+    <w:lsdException w:name="Intense Emphasis" w:semiHidden="0" w:uiPriority="21" w:unhideWhenUsed="0" w:qFormat="1"/>
+    <w:lsdException w:name="Subtle Reference" w:semiHidden="0" w:uiPriority="31" w:unhideWhenUsed="0" w:qFormat="1"/>
+    <w:lsdException w:name="Intense Reference" w:semiHidden="0" w:uiPriority="32" w:unhideWhenUsed="0" w:qFormat="1"/>
+    <w:lsdException w:name="Book Title" w:semiHidden="0" w:uiPriority="33" w:unhideWhenUsed="0" w:qFormat="1"/>
+    <w:lsdException w:name="Bibliography" w:uiPriority="37"/>
+    <w:lsdException w:name="TOC Heading" w:uiPriority="39" w:qFormat="1"/>
   </w:latentStyles>
   <w:style w:type="paragraph" w:default="1" w:styleId="Normal">
     <w:name w:val="Normal"/>
@@ -2089,7 +1896,233 @@
       <w:u w:val="single"/>
     </w:rPr>
   </w:style>
-  <w:style w:type="character" w:styleId="UnresolvedMention">
+  <w:style w:type="character" w:customStyle="1" w:styleId="UnresolvedMention">
+    <w:name w:val="Unresolved Mention"/>
+    <w:basedOn w:val="DefaultParagraphFont"/>
+    <w:uiPriority w:val="99"/>
+    <w:semiHidden/>
+    <w:unhideWhenUsed/>
+    <w:rsid w:val="00176E43"/>
+    <w:rPr>
+      <w:color w:val="605E5C"/>
+      <w:shd w:val="clear" w:color="auto" w:fill="E1DFDD"/>
+    </w:rPr>
+  </w:style>
+</w:styles>
+</file>
+
+<file path=word/stylesWithEffects.xml><?xml version="1.0" encoding="utf-8"?>
+<w:styles xmlns:wpc="http://schemas.microsoft.com/office/word/2010/wordprocessingCanvas" xmlns:mc="http://schemas.openxmlformats.org/markup-compatibility/2006" xmlns:o="urn:schemas-microsoft-com:office:office" xmlns:r="http://schemas.openxmlformats.org/officeDocument/2006/relationships" xmlns:m="http://schemas.openxmlformats.org/officeDocument/2006/math" xmlns:v="urn:schemas-microsoft-com:vml" xmlns:wp14="http://schemas.microsoft.com/office/word/2010/wordprocessingDrawing" xmlns:wp="http://schemas.openxmlformats.org/drawingml/2006/wordprocessingDrawing" xmlns:w10="urn:schemas-microsoft-com:office:word" xmlns:w="http://schemas.openxmlformats.org/wordprocessingml/2006/main" xmlns:w14="http://schemas.microsoft.com/office/word/2010/wordml" xmlns:wpg="http://schemas.microsoft.com/office/word/2010/wordprocessingGroup" xmlns:wpi="http://schemas.microsoft.com/office/word/2010/wordprocessingInk" xmlns:wne="http://schemas.microsoft.com/office/word/2006/wordml" xmlns:wps="http://schemas.microsoft.com/office/word/2010/wordprocessingShape" mc:Ignorable="w14 wp14">
+  <w:docDefaults>
+    <w:rPrDefault>
+      <w:rPr>
+        <w:rFonts w:asciiTheme="minorHAnsi" w:eastAsiaTheme="minorHAnsi" w:hAnsiTheme="minorHAnsi" w:cstheme="minorBidi"/>
+        <w:kern w:val="2"/>
+        <w:sz w:val="22"/>
+        <w:szCs w:val="22"/>
+        <w:lang w:val="en-US" w:eastAsia="en-US" w:bidi="ar-SA"/>
+        <w14:ligatures w14:val="standardContextual"/>
+      </w:rPr>
+    </w:rPrDefault>
+    <w:pPrDefault>
+      <w:pPr>
+        <w:spacing w:after="160" w:line="259" w:lineRule="auto"/>
+      </w:pPr>
+    </w:pPrDefault>
+  </w:docDefaults>
+  <w:latentStyles w:defLockedState="0" w:defUIPriority="99" w:defSemiHidden="1" w:defUnhideWhenUsed="1" w:defQFormat="0" w:count="267">
+    <w:lsdException w:name="Normal" w:semiHidden="0" w:uiPriority="0" w:unhideWhenUsed="0" w:qFormat="1"/>
+    <w:lsdException w:name="heading 1" w:semiHidden="0" w:uiPriority="9" w:unhideWhenUsed="0" w:qFormat="1"/>
+    <w:lsdException w:name="heading 2" w:uiPriority="9" w:qFormat="1"/>
+    <w:lsdException w:name="heading 3" w:uiPriority="9" w:qFormat="1"/>
+    <w:lsdException w:name="heading 4" w:uiPriority="9" w:qFormat="1"/>
+    <w:lsdException w:name="heading 5" w:uiPriority="9" w:qFormat="1"/>
+    <w:lsdException w:name="heading 6" w:uiPriority="9" w:qFormat="1"/>
+    <w:lsdException w:name="heading 7" w:uiPriority="9" w:qFormat="1"/>
+    <w:lsdException w:name="heading 8" w:uiPriority="9" w:qFormat="1"/>
+    <w:lsdException w:name="heading 9" w:uiPriority="9" w:qFormat="1"/>
+    <w:lsdException w:name="toc 1" w:uiPriority="39"/>
+    <w:lsdException w:name="toc 2" w:uiPriority="39"/>
+    <w:lsdException w:name="toc 3" w:uiPriority="39"/>
+    <w:lsdException w:name="toc 4" w:uiPriority="39"/>
+    <w:lsdException w:name="toc 5" w:uiPriority="39"/>
+    <w:lsdException w:name="toc 6" w:uiPriority="39"/>
+    <w:lsdException w:name="toc 7" w:uiPriority="39"/>
+    <w:lsdException w:name="toc 8" w:uiPriority="39"/>
+    <w:lsdException w:name="toc 9" w:uiPriority="39"/>
+    <w:lsdException w:name="caption" w:uiPriority="35" w:qFormat="1"/>
+    <w:lsdException w:name="Title" w:semiHidden="0" w:uiPriority="10" w:unhideWhenUsed="0" w:qFormat="1"/>
+    <w:lsdException w:name="Default Paragraph Font" w:uiPriority="1"/>
+    <w:lsdException w:name="Subtitle" w:semiHidden="0" w:uiPriority="11" w:unhideWhenUsed="0" w:qFormat="1"/>
+    <w:lsdException w:name="Strong" w:semiHidden="0" w:uiPriority="22" w:unhideWhenUsed="0" w:qFormat="1"/>
+    <w:lsdException w:name="Emphasis" w:semiHidden="0" w:uiPriority="20" w:unhideWhenUsed="0" w:qFormat="1"/>
+    <w:lsdException w:name="Table Grid" w:semiHidden="0" w:uiPriority="39" w:unhideWhenUsed="0"/>
+    <w:lsdException w:name="Placeholder Text" w:unhideWhenUsed="0"/>
+    <w:lsdException w:name="No Spacing" w:semiHidden="0" w:uiPriority="1" w:unhideWhenUsed="0" w:qFormat="1"/>
+    <w:lsdException w:name="Light Shading" w:semiHidden="0" w:uiPriority="60" w:unhideWhenUsed="0"/>
+    <w:lsdException w:name="Light List" w:semiHidden="0" w:uiPriority="61" w:unhideWhenUsed="0"/>
+    <w:lsdException w:name="Light Grid" w:semiHidden="0" w:uiPriority="62" w:unhideWhenUsed="0"/>
+    <w:lsdException w:name="Medium Shading 1" w:semiHidden="0" w:uiPriority="63" w:unhideWhenUsed="0"/>
+    <w:lsdException w:name="Medium Shading 2" w:semiHidden="0" w:uiPriority="64" w:unhideWhenUsed="0"/>
+    <w:lsdException w:name="Medium List 1" w:semiHidden="0" w:uiPriority="65" w:unhideWhenUsed="0"/>
+    <w:lsdException w:name="Medium List 2" w:semiHidden="0" w:uiPriority="66" w:unhideWhenUsed="0"/>
+    <w:lsdException w:name="Medium Grid 1" w:semiHidden="0" w:uiPriority="67" w:unhideWhenUsed="0"/>
+    <w:lsdException w:name="Medium Grid 2" w:semiHidden="0" w:uiPriority="68" w:unhideWhenUsed="0"/>
+    <w:lsdException w:name="Medium Grid 3" w:semiHidden="0" w:uiPriority="69" w:unhideWhenUsed="0"/>
+    <w:lsdException w:name="Dark List" w:semiHidden="0" w:uiPriority="70" w:unhideWhenUsed="0"/>
+    <w:lsdException w:name="Colorful Shading" w:semiHidden="0" w:uiPriority="71" w:unhideWhenUsed="0"/>
+    <w:lsdException w:name="Colorful List" w:semiHidden="0" w:uiPriority="72" w:unhideWhenUsed="0"/>
+    <w:lsdException w:name="Colorful Grid" w:semiHidden="0" w:uiPriority="73" w:unhideWhenUsed="0"/>
+    <w:lsdException w:name="Light Shading Accent 1" w:semiHidden="0" w:uiPriority="60" w:unhideWhenUsed="0"/>
+    <w:lsdException w:name="Light List Accent 1" w:semiHidden="0" w:uiPriority="61" w:unhideWhenUsed="0"/>
+    <w:lsdException w:name="Light Grid Accent 1" w:semiHidden="0" w:uiPriority="62" w:unhideWhenUsed="0"/>
+    <w:lsdException w:name="Medium Shading 1 Accent 1" w:semiHidden="0" w:uiPriority="63" w:unhideWhenUsed="0"/>
+    <w:lsdException w:name="Medium Shading 2 Accent 1" w:semiHidden="0" w:uiPriority="64" w:unhideWhenUsed="0"/>
+    <w:lsdException w:name="Medium List 1 Accent 1" w:semiHidden="0" w:uiPriority="65" w:unhideWhenUsed="0"/>
+    <w:lsdException w:name="Revision" w:unhideWhenUsed="0"/>
+    <w:lsdException w:name="List Paragraph" w:semiHidden="0" w:uiPriority="34" w:unhideWhenUsed="0" w:qFormat="1"/>
+    <w:lsdException w:name="Quote" w:semiHidden="0" w:uiPriority="29" w:unhideWhenUsed="0" w:qFormat="1"/>
+    <w:lsdException w:name="Intense Quote" w:semiHidden="0" w:uiPriority="30" w:unhideWhenUsed="0" w:qFormat="1"/>
+    <w:lsdException w:name="Medium List 2 Accent 1" w:semiHidden="0" w:uiPriority="66" w:unhideWhenUsed="0"/>
+    <w:lsdException w:name="Medium Grid 1 Accent 1" w:semiHidden="0" w:uiPriority="67" w:unhideWhenUsed="0"/>
+    <w:lsdException w:name="Medium Grid 2 Accent 1" w:semiHidden="0" w:uiPriority="68" w:unhideWhenUsed="0"/>
+    <w:lsdException w:name="Medium Grid 3 Accent 1" w:semiHidden="0" w:uiPriority="69" w:unhideWhenUsed="0"/>
+    <w:lsdException w:name="Dark List Accent 1" w:semiHidden="0" w:uiPriority="70" w:unhideWhenUsed="0"/>
+    <w:lsdException w:name="Colorful Shading Accent 1" w:semiHidden="0" w:uiPriority="71" w:unhideWhenUsed="0"/>
+    <w:lsdException w:name="Colorful List Accent 1" w:semiHidden="0" w:uiPriority="72" w:unhideWhenUsed="0"/>
+    <w:lsdException w:name="Colorful Grid Accent 1" w:semiHidden="0" w:uiPriority="73" w:unhideWhenUsed="0"/>
+    <w:lsdException w:name="Light Shading Accent 2" w:semiHidden="0" w:uiPriority="60" w:unhideWhenUsed="0"/>
+    <w:lsdException w:name="Light List Accent 2" w:semiHidden="0" w:uiPriority="61" w:unhideWhenUsed="0"/>
+    <w:lsdException w:name="Light Grid Accent 2" w:semiHidden="0" w:uiPriority="62" w:unhideWhenUsed="0"/>
+    <w:lsdException w:name="Medium Shading 1 Accent 2" w:semiHidden="0" w:uiPriority="63" w:unhideWhenUsed="0"/>
+    <w:lsdException w:name="Medium Shading 2 Accent 2" w:semiHidden="0" w:uiPriority="64" w:unhideWhenUsed="0"/>
+    <w:lsdException w:name="Medium List 1 Accent 2" w:semiHidden="0" w:uiPriority="65" w:unhideWhenUsed="0"/>
+    <w:lsdException w:name="Medium List 2 Accent 2" w:semiHidden="0" w:uiPriority="66" w:unhideWhenUsed="0"/>
+    <w:lsdException w:name="Medium Grid 1 Accent 2" w:semiHidden="0" w:uiPriority="67" w:unhideWhenUsed="0"/>
+    <w:lsdException w:name="Medium Grid 2 Accent 2" w:semiHidden="0" w:uiPriority="68" w:unhideWhenUsed="0"/>
+    <w:lsdException w:name="Medium Grid 3 Accent 2" w:semiHidden="0" w:uiPriority="69" w:unhideWhenUsed="0"/>
+    <w:lsdException w:name="Dark List Accent 2" w:semiHidden="0" w:uiPriority="70" w:unhideWhenUsed="0"/>
+    <w:lsdException w:name="Colorful Shading Accent 2" w:semiHidden="0" w:uiPriority="71" w:unhideWhenUsed="0"/>
+    <w:lsdException w:name="Colorful List Accent 2" w:semiHidden="0" w:uiPriority="72" w:unhideWhenUsed="0"/>
+    <w:lsdException w:name="Colorful Grid Accent 2" w:semiHidden="0" w:uiPriority="73" w:unhideWhenUsed="0"/>
+    <w:lsdException w:name="Light Shading Accent 3" w:semiHidden="0" w:uiPriority="60" w:unhideWhenUsed="0"/>
+    <w:lsdException w:name="Light List Accent 3" w:semiHidden="0" w:uiPriority="61" w:unhideWhenUsed="0"/>
+    <w:lsdException w:name="Light Grid Accent 3" w:semiHidden="0" w:uiPriority="62" w:unhideWhenUsed="0"/>
+    <w:lsdException w:name="Medium Shading 1 Accent 3" w:semiHidden="0" w:uiPriority="63" w:unhideWhenUsed="0"/>
+    <w:lsdException w:name="Medium Shading 2 Accent 3" w:semiHidden="0" w:uiPriority="64" w:unhideWhenUsed="0"/>
+    <w:lsdException w:name="Medium List 1 Accent 3" w:semiHidden="0" w:uiPriority="65" w:unhideWhenUsed="0"/>
+    <w:lsdException w:name="Medium List 2 Accent 3" w:semiHidden="0" w:uiPriority="66" w:unhideWhenUsed="0"/>
+    <w:lsdException w:name="Medium Grid 1 Accent 3" w:semiHidden="0" w:uiPriority="67" w:unhideWhenUsed="0"/>
+    <w:lsdException w:name="Medium Grid 2 Accent 3" w:semiHidden="0" w:uiPriority="68" w:unhideWhenUsed="0"/>
+    <w:lsdException w:name="Medium Grid 3 Accent 3" w:semiHidden="0" w:uiPriority="69" w:unhideWhenUsed="0"/>
+    <w:lsdException w:name="Dark List Accent 3" w:semiHidden="0" w:uiPriority="70" w:unhideWhenUsed="0"/>
+    <w:lsdException w:name="Colorful Shading Accent 3" w:semiHidden="0" w:uiPriority="71" w:unhideWhenUsed="0"/>
+    <w:lsdException w:name="Colorful List Accent 3" w:semiHidden="0" w:uiPriority="72" w:unhideWhenUsed="0"/>
+    <w:lsdException w:name="Colorful Grid Accent 3" w:semiHidden="0" w:uiPriority="73" w:unhideWhenUsed="0"/>
+    <w:lsdException w:name="Light Shading Accent 4" w:semiHidden="0" w:uiPriority="60" w:unhideWhenUsed="0"/>
+    <w:lsdException w:name="Light List Accent 4" w:semiHidden="0" w:uiPriority="61" w:unhideWhenUsed="0"/>
+    <w:lsdException w:name="Light Grid Accent 4" w:semiHidden="0" w:uiPriority="62" w:unhideWhenUsed="0"/>
+    <w:lsdException w:name="Medium Shading 1 Accent 4" w:semiHidden="0" w:uiPriority="63" w:unhideWhenUsed="0"/>
+    <w:lsdException w:name="Medium Shading 2 Accent 4" w:semiHidden="0" w:uiPriority="64" w:unhideWhenUsed="0"/>
+    <w:lsdException w:name="Medium List 1 Accent 4" w:semiHidden="0" w:uiPriority="65" w:unhideWhenUsed="0"/>
+    <w:lsdException w:name="Medium List 2 Accent 4" w:semiHidden="0" w:uiPriority="66" w:unhideWhenUsed="0"/>
+    <w:lsdException w:name="Medium Grid 1 Accent 4" w:semiHidden="0" w:uiPriority="67" w:unhideWhenUsed="0"/>
+    <w:lsdException w:name="Medium Grid 2 Accent 4" w:semiHidden="0" w:uiPriority="68" w:unhideWhenUsed="0"/>
+    <w:lsdException w:name="Medium Grid 3 Accent 4" w:semiHidden="0" w:uiPriority="69" w:unhideWhenUsed="0"/>
+    <w:lsdException w:name="Dark List Accent 4" w:semiHidden="0" w:uiPriority="70" w:unhideWhenUsed="0"/>
+    <w:lsdException w:name="Colorful Shading Accent 4" w:semiHidden="0" w:uiPriority="71" w:unhideWhenUsed="0"/>
+    <w:lsdException w:name="Colorful List Accent 4" w:semiHidden="0" w:uiPriority="72" w:unhideWhenUsed="0"/>
+    <w:lsdException w:name="Colorful Grid Accent 4" w:semiHidden="0" w:uiPriority="73" w:unhideWhenUsed="0"/>
+    <w:lsdException w:name="Light Shading Accent 5" w:semiHidden="0" w:uiPriority="60" w:unhideWhenUsed="0"/>
+    <w:lsdException w:name="Light List Accent 5" w:semiHidden="0" w:uiPriority="61" w:unhideWhenUsed="0"/>
+    <w:lsdException w:name="Light Grid Accent 5" w:semiHidden="0" w:uiPriority="62" w:unhideWhenUsed="0"/>
+    <w:lsdException w:name="Medium Shading 1 Accent 5" w:semiHidden="0" w:uiPriority="63" w:unhideWhenUsed="0"/>
+    <w:lsdException w:name="Medium Shading 2 Accent 5" w:semiHidden="0" w:uiPriority="64" w:unhideWhenUsed="0"/>
+    <w:lsdException w:name="Medium List 1 Accent 5" w:semiHidden="0" w:uiPriority="65" w:unhideWhenUsed="0"/>
+    <w:lsdException w:name="Medium List 2 Accent 5" w:semiHidden="0" w:uiPriority="66" w:unhideWhenUsed="0"/>
+    <w:lsdException w:name="Medium Grid 1 Accent 5" w:semiHidden="0" w:uiPriority="67" w:unhideWhenUsed="0"/>
+    <w:lsdException w:name="Medium Grid 2 Accent 5" w:semiHidden="0" w:uiPriority="68" w:unhideWhenUsed="0"/>
+    <w:lsdException w:name="Medium Grid 3 Accent 5" w:semiHidden="0" w:uiPriority="69" w:unhideWhenUsed="0"/>
+    <w:lsdException w:name="Dark List Accent 5" w:semiHidden="0" w:uiPriority="70" w:unhideWhenUsed="0"/>
+    <w:lsdException w:name="Colorful Shading Accent 5" w:semiHidden="0" w:uiPriority="71" w:unhideWhenUsed="0"/>
+    <w:lsdException w:name="Colorful List Accent 5" w:semiHidden="0" w:uiPriority="72" w:unhideWhenUsed="0"/>
+    <w:lsdException w:name="Colorful Grid Accent 5" w:semiHidden="0" w:uiPriority="73" w:unhideWhenUsed="0"/>
+    <w:lsdException w:name="Light Shading Accent 6" w:semiHidden="0" w:uiPriority="60" w:unhideWhenUsed="0"/>
+    <w:lsdException w:name="Light List Accent 6" w:semiHidden="0" w:uiPriority="61" w:unhideWhenUsed="0"/>
+    <w:lsdException w:name="Light Grid Accent 6" w:semiHidden="0" w:uiPriority="62" w:unhideWhenUsed="0"/>
+    <w:lsdException w:name="Medium Shading 1 Accent 6" w:semiHidden="0" w:uiPriority="63" w:unhideWhenUsed="0"/>
+    <w:lsdException w:name="Medium Shading 2 Accent 6" w:semiHidden="0" w:uiPriority="64" w:unhideWhenUsed="0"/>
+    <w:lsdException w:name="Medium List 1 Accent 6" w:semiHidden="0" w:uiPriority="65" w:unhideWhenUsed="0"/>
+    <w:lsdException w:name="Medium List 2 Accent 6" w:semiHidden="0" w:uiPriority="66" w:unhideWhenUsed="0"/>
+    <w:lsdException w:name="Medium Grid 1 Accent 6" w:semiHidden="0" w:uiPriority="67" w:unhideWhenUsed="0"/>
+    <w:lsdException w:name="Medium Grid 2 Accent 6" w:semiHidden="0" w:uiPriority="68" w:unhideWhenUsed="0"/>
+    <w:lsdException w:name="Medium Grid 3 Accent 6" w:semiHidden="0" w:uiPriority="69" w:unhideWhenUsed="0"/>
+    <w:lsdException w:name="Dark List Accent 6" w:semiHidden="0" w:uiPriority="70" w:unhideWhenUsed="0"/>
+    <w:lsdException w:name="Colorful Shading Accent 6" w:semiHidden="0" w:uiPriority="71" w:unhideWhenUsed="0"/>
+    <w:lsdException w:name="Colorful List Accent 6" w:semiHidden="0" w:uiPriority="72" w:unhideWhenUsed="0"/>
+    <w:lsdException w:name="Colorful Grid Accent 6" w:semiHidden="0" w:uiPriority="73" w:unhideWhenUsed="0"/>
+    <w:lsdException w:name="Subtle Emphasis" w:semiHidden="0" w:uiPriority="19" w:unhideWhenUsed="0" w:qFormat="1"/>
+    <w:lsdException w:name="Intense Emphasis" w:semiHidden="0" w:uiPriority="21" w:unhideWhenUsed="0" w:qFormat="1"/>
+    <w:lsdException w:name="Subtle Reference" w:semiHidden="0" w:uiPriority="31" w:unhideWhenUsed="0" w:qFormat="1"/>
+    <w:lsdException w:name="Intense Reference" w:semiHidden="0" w:uiPriority="32" w:unhideWhenUsed="0" w:qFormat="1"/>
+    <w:lsdException w:name="Book Title" w:semiHidden="0" w:uiPriority="33" w:unhideWhenUsed="0" w:qFormat="1"/>
+    <w:lsdException w:name="Bibliography" w:uiPriority="37"/>
+    <w:lsdException w:name="TOC Heading" w:uiPriority="39" w:qFormat="1"/>
+  </w:latentStyles>
+  <w:style w:type="paragraph" w:default="1" w:styleId="Normal">
+    <w:name w:val="Normal"/>
+    <w:qFormat/>
+  </w:style>
+  <w:style w:type="character" w:default="1" w:styleId="DefaultParagraphFont">
+    <w:name w:val="Default Paragraph Font"/>
+    <w:uiPriority w:val="1"/>
+    <w:semiHidden/>
+    <w:unhideWhenUsed/>
+  </w:style>
+  <w:style w:type="table" w:default="1" w:styleId="TableNormal">
+    <w:name w:val="Normal Table"/>
+    <w:uiPriority w:val="99"/>
+    <w:semiHidden/>
+    <w:unhideWhenUsed/>
+    <w:tblPr>
+      <w:tblInd w:w="0" w:type="dxa"/>
+      <w:tblCellMar>
+        <w:top w:w="0" w:type="dxa"/>
+        <w:left w:w="108" w:type="dxa"/>
+        <w:bottom w:w="0" w:type="dxa"/>
+        <w:right w:w="108" w:type="dxa"/>
+      </w:tblCellMar>
+    </w:tblPr>
+  </w:style>
+  <w:style w:type="numbering" w:default="1" w:styleId="NoList">
+    <w:name w:val="No List"/>
+    <w:uiPriority w:val="99"/>
+    <w:semiHidden/>
+    <w:unhideWhenUsed/>
+  </w:style>
+  <w:style w:type="paragraph" w:styleId="ListParagraph">
+    <w:name w:val="List Paragraph"/>
+    <w:basedOn w:val="Normal"/>
+    <w:uiPriority w:val="34"/>
+    <w:qFormat/>
+    <w:rsid w:val="005B28A0"/>
+    <w:pPr>
+      <w:ind w:left="720"/>
+      <w:contextualSpacing/>
+    </w:pPr>
+  </w:style>
+  <w:style w:type="character" w:styleId="Hyperlink">
+    <w:name w:val="Hyperlink"/>
+    <w:basedOn w:val="DefaultParagraphFont"/>
+    <w:uiPriority w:val="99"/>
+    <w:unhideWhenUsed/>
+    <w:rsid w:val="00176E43"/>
+    <w:rPr>
+      <w:color w:val="0563C1" w:themeColor="hyperlink"/>
+      <w:u w:val="single"/>
+    </w:rPr>
+  </w:style>
+  <w:style w:type="character" w:customStyle="1" w:styleId="UnresolvedMention">
     <w:name w:val="Unresolved Mention"/>
     <w:basedOn w:val="DefaultParagraphFont"/>
     <w:uiPriority w:val="99"/>
@@ -2393,7 +2426,7 @@
   <a:extraClrSchemeLst/>
   <a:extLst>
     <a:ext uri="{05A4C25C-085E-4340-85A3-A5531E510DB2}">
-      <thm15:themeFamily xmlns:thm15="http://schemas.microsoft.com/office/thememl/2012/main" name="Office Theme" id="{62F939B6-93AF-4DB8-9C6B-D6C7DFDC589F}" vid="{4A3C46E8-61CC-4603-A589-7422A47A8E4A}"/>
+      <thm15:themeFamily xmlns:thm15="http://schemas.microsoft.com/office/thememl/2012/main" xmlns="" name="Office Theme" id="{62F939B6-93AF-4DB8-9C6B-D6C7DFDC589F}" vid="{4A3C46E8-61CC-4603-A589-7422A47A8E4A}"/>
     </a:ext>
   </a:extLst>
 </a:theme>

</xml_diff>